<commit_message>
Creado servidor y cambiadas reglas
</commit_message>
<xml_diff>
--- a/docs/CONAISI/Reglas y predicados.docx
+++ b/docs/CONAISI/Reglas y predicados.docx
@@ -1,6 +1,6 @@
 
 <file path=word/document.xml><?xml version="1.0" encoding="utf-8"?>
-<w:document xmlns:wpc="http://schemas.microsoft.com/office/word/2010/wordprocessingCanvas" xmlns:cx="http://schemas.microsoft.com/office/drawing/2014/chartex" xmlns:cx1="http://schemas.microsoft.com/office/drawing/2015/9/8/chartex" xmlns:cx2="http://schemas.microsoft.com/office/drawing/2015/10/21/chartex" xmlns:cx3="http://schemas.microsoft.com/office/drawing/2016/5/9/chartex" xmlns:cx4="http://schemas.microsoft.com/office/drawing/2016/5/10/chartex" xmlns:cx5="http://schemas.microsoft.com/office/drawing/2016/5/11/chartex" xmlns:cx6="http://schemas.microsoft.com/office/drawing/2016/5/12/chartex" xmlns:cx7="http://schemas.microsoft.com/office/drawing/2016/5/13/chartex" xmlns:cx8="http://schemas.microsoft.com/office/drawing/2016/5/14/chartex" xmlns:mc="http://schemas.openxmlformats.org/markup-compatibility/2006" xmlns:aink="http://schemas.microsoft.com/office/drawing/2016/ink" xmlns:am3d="http://schemas.microsoft.com/office/drawing/2017/model3d" xmlns:o="urn:schemas-microsoft-com:office:office" xmlns:r="http://schemas.openxmlformats.org/officeDocument/2006/relationships" xmlns:m="http://schemas.openxmlformats.org/officeDocument/2006/math" xmlns:v="urn:schemas-microsoft-com:vml" xmlns:wp14="http://schemas.microsoft.com/office/word/2010/wordprocessingDrawing" xmlns:wp="http://schemas.openxmlformats.org/drawingml/2006/wordprocessingDrawing" xmlns:w10="urn:schemas-microsoft-com:office:word" xmlns:w="http://schemas.openxmlformats.org/wordprocessingml/2006/main" xmlns:w14="http://schemas.microsoft.com/office/word/2010/wordml" xmlns:w15="http://schemas.microsoft.com/office/word/2012/wordml" xmlns:w16cid="http://schemas.microsoft.com/office/word/2016/wordml/cid" xmlns:w16se="http://schemas.microsoft.com/office/word/2015/wordml/symex" xmlns:wpg="http://schemas.microsoft.com/office/word/2010/wordprocessingGroup" xmlns:wpi="http://schemas.microsoft.com/office/word/2010/wordprocessingInk" xmlns:wne="http://schemas.microsoft.com/office/word/2006/wordml" xmlns:wps="http://schemas.microsoft.com/office/word/2010/wordprocessingShape" mc:Ignorable="w14 w15 w16se w16cid wp14">
+<w:document xmlns:wpc="http://schemas.microsoft.com/office/word/2010/wordprocessingCanvas" xmlns:mc="http://schemas.openxmlformats.org/markup-compatibility/2006" xmlns:o="urn:schemas-microsoft-com:office:office" xmlns:r="http://schemas.openxmlformats.org/officeDocument/2006/relationships" xmlns:m="http://schemas.openxmlformats.org/officeDocument/2006/math" xmlns:v="urn:schemas-microsoft-com:vml" xmlns:wp14="http://schemas.microsoft.com/office/word/2010/wordprocessingDrawing" xmlns:wp="http://schemas.openxmlformats.org/drawingml/2006/wordprocessingDrawing" xmlns:w10="urn:schemas-microsoft-com:office:word" xmlns:w="http://schemas.openxmlformats.org/wordprocessingml/2006/main" xmlns:w14="http://schemas.microsoft.com/office/word/2010/wordml" xmlns:w15="http://schemas.microsoft.com/office/word/2012/wordml" xmlns:wpg="http://schemas.microsoft.com/office/word/2010/wordprocessingGroup" xmlns:wpi="http://schemas.microsoft.com/office/word/2010/wordprocessingInk" xmlns:wne="http://schemas.microsoft.com/office/word/2006/wordml" xmlns:wps="http://schemas.microsoft.com/office/word/2010/wordprocessingShape" mc:Ignorable="w14 w15 wp14">
   <w:body>
     <w:p>
       <w:pPr>
@@ -322,6 +322,7 @@
         <w:t>con la situación y lugar</w:t>
       </w:r>
     </w:p>
+    <w:p/>
     <w:p>
       <w:pPr>
         <w:pStyle w:val="Prrafodelista"/>
@@ -349,7 +350,7 @@
         <w:rPr>
           <w:color w:val="00B050"/>
         </w:rPr>
-        <w:t>delitoCallejero</w:t>
+        <w:t>delitoHogar</w:t>
       </w:r>
       <w:proofErr w:type="spellEnd"/>
       <w:r>
@@ -359,147 +360,18 @@
         <w:t>)</w:t>
       </w:r>
       <w:r>
-        <w:t>,</w:t>
-      </w:r>
-      <w:r>
         <w:t xml:space="preserve"> </w:t>
       </w:r>
       <w:r>
-        <w:rPr>
-          <w:color w:val="2F5496" w:themeColor="accent1" w:themeShade="BF"/>
-        </w:rPr>
-        <w:t>riesgo(</w:t>
-      </w:r>
-      <w:proofErr w:type="spellStart"/>
-      <w:r>
-        <w:rPr>
-          <w:color w:val="00B050"/>
-        </w:rPr>
-        <w:t>delitoCallejero</w:t>
-      </w:r>
-      <w:proofErr w:type="spellEnd"/>
-      <w:r>
-        <w:t xml:space="preserve">, </w:t>
-      </w:r>
-      <w:proofErr w:type="spellStart"/>
-      <w:r>
-        <w:t>NivelViejo</w:t>
-      </w:r>
-      <w:proofErr w:type="spellEnd"/>
-      <w:r>
-        <w:rPr>
-          <w:color w:val="2F5496" w:themeColor="accent1" w:themeShade="BF"/>
-        </w:rPr>
-        <w:t>)</w:t>
-      </w:r>
-      <w:r>
-        <w:t xml:space="preserve"> </w:t>
-      </w:r>
-      <w:r>
         <w:t>→</w:t>
       </w:r>
       <w:r>
-        <w:t xml:space="preserve"> Assert</w:t>
-      </w:r>
-      <w:r>
-        <w:rPr>
-          <w:color w:val="2F5496" w:themeColor="accent1" w:themeShade="BF"/>
-        </w:rPr>
-        <w:t>(riesgo(</w:t>
-      </w:r>
-      <w:proofErr w:type="spellStart"/>
-      <w:r>
-        <w:rPr>
-          <w:color w:val="00B050"/>
-        </w:rPr>
-        <w:t>delitoCallejero</w:t>
-      </w:r>
-      <w:proofErr w:type="spellEnd"/>
-      <w:r>
-        <w:t xml:space="preserve">, </w:t>
-      </w:r>
-      <w:r>
-        <w:rPr>
-          <w:color w:val="00B050"/>
-        </w:rPr>
-        <w:t>0</w:t>
-      </w:r>
-      <w:r>
-        <w:rPr>
-          <w:color w:val="2F5496" w:themeColor="accent1" w:themeShade="BF"/>
-        </w:rPr>
-        <w:t>))</w:t>
-      </w:r>
-      <w:r>
-        <w:t>, Retract</w:t>
-      </w:r>
-      <w:r>
-        <w:rPr>
-          <w:color w:val="2F5496" w:themeColor="accent1" w:themeShade="BF"/>
-        </w:rPr>
-        <w:t>(riesgo(</w:t>
-      </w:r>
-      <w:proofErr w:type="spellStart"/>
-      <w:r>
-        <w:rPr>
-          <w:color w:val="00B050"/>
-        </w:rPr>
-        <w:t>delitoCallejero</w:t>
-      </w:r>
-      <w:proofErr w:type="spellEnd"/>
-      <w:r>
-        <w:t xml:space="preserve">, </w:t>
-      </w:r>
-      <w:proofErr w:type="spellStart"/>
-      <w:r>
-        <w:t>NivelViejo</w:t>
-      </w:r>
-      <w:proofErr w:type="spellEnd"/>
-      <w:r>
-        <w:rPr>
-          <w:color w:val="2F5496" w:themeColor="accent1" w:themeShade="BF"/>
-        </w:rPr>
-        <w:t>))</w:t>
-      </w:r>
-      <w:r>
-        <w:t>, Retract</w:t>
-      </w:r>
-      <w:r>
-        <w:rPr>
-          <w:color w:val="2F5496" w:themeColor="accent1" w:themeShade="BF"/>
-        </w:rPr>
-        <w:t>(</w:t>
-      </w:r>
-      <w:proofErr w:type="spellStart"/>
-      <w:r>
-        <w:rPr>
-          <w:color w:val="2F5496" w:themeColor="accent1" w:themeShade="BF"/>
-        </w:rPr>
-        <w:t>accion</w:t>
-      </w:r>
-      <w:proofErr w:type="spellEnd"/>
-      <w:r>
-        <w:rPr>
-          <w:color w:val="2F5496" w:themeColor="accent1" w:themeShade="BF"/>
-        </w:rPr>
-        <w:t>(</w:t>
-      </w:r>
-      <w:proofErr w:type="spellStart"/>
-      <w:r>
-        <w:rPr>
-          <w:color w:val="00B050"/>
-        </w:rPr>
-        <w:t>delitoCallejero</w:t>
-      </w:r>
-      <w:proofErr w:type="spellEnd"/>
-      <w:r>
-        <w:rPr>
-          <w:color w:val="2F5496" w:themeColor="accent1" w:themeShade="BF"/>
-        </w:rPr>
-        <w:t>))</w:t>
+        <w:t xml:space="preserve"> Llamar </w:t>
+      </w:r>
+      <w:r>
+        <w:t>911</w:t>
       </w:r>
     </w:p>
-    <w:p/>
     <w:p>
       <w:pPr>
         <w:pStyle w:val="Prrafodelista"/>
@@ -543,10 +415,13 @@
         <w:t>→</w:t>
       </w:r>
       <w:r>
-        <w:t xml:space="preserve"> Llamar </w:t>
+        <w:t xml:space="preserve"> Enviar audio al </w:t>
       </w:r>
       <w:r>
         <w:t>911</w:t>
+      </w:r>
+      <w:r>
+        <w:t xml:space="preserve"> con la situación y lugar</w:t>
       </w:r>
     </w:p>
     <w:p>
@@ -592,13 +467,7 @@
         <w:t>→</w:t>
       </w:r>
       <w:r>
-        <w:t xml:space="preserve"> Enviar audio al </w:t>
-      </w:r>
-      <w:r>
-        <w:t>911</w:t>
-      </w:r>
-      <w:r>
-        <w:t xml:space="preserve"> con la situación y lugar</w:t>
+        <w:t xml:space="preserve"> Activar cámara de seguridad</w:t>
       </w:r>
     </w:p>
     <w:p>
@@ -644,9 +513,10 @@
         <w:t>→</w:t>
       </w:r>
       <w:r>
-        <w:t xml:space="preserve"> Activar cámara de seguridad</w:t>
+        <w:t xml:space="preserve"> Activar alarma vecinal</w:t>
       </w:r>
     </w:p>
+    <w:p/>
     <w:p>
       <w:pPr>
         <w:pStyle w:val="Prrafodelista"/>
@@ -674,7 +544,7 @@
         <w:rPr>
           <w:color w:val="00B050"/>
         </w:rPr>
-        <w:t>delitoHogar</w:t>
+        <w:t>violenciaDomestica</w:t>
       </w:r>
       <w:proofErr w:type="spellEnd"/>
       <w:r>
@@ -690,7 +560,7 @@
         <w:t>→</w:t>
       </w:r>
       <w:r>
-        <w:t xml:space="preserve"> Activar alarma vecinal</w:t>
+        <w:t xml:space="preserve"> Grabar audio</w:t>
       </w:r>
     </w:p>
     <w:p>
@@ -720,7 +590,7 @@
         <w:rPr>
           <w:color w:val="00B050"/>
         </w:rPr>
-        <w:t>delitoHogar</w:t>
+        <w:t>violenciaDomestica</w:t>
       </w:r>
       <w:proofErr w:type="spellEnd"/>
       <w:r>
@@ -730,147 +600,18 @@
         <w:t>)</w:t>
       </w:r>
       <w:r>
-        <w:t>,</w:t>
-      </w:r>
-      <w:r>
         <w:t xml:space="preserve"> </w:t>
       </w:r>
       <w:r>
-        <w:rPr>
-          <w:color w:val="2F5496" w:themeColor="accent1" w:themeShade="BF"/>
-        </w:rPr>
-        <w:t>riesgo(</w:t>
-      </w:r>
-      <w:proofErr w:type="spellStart"/>
-      <w:r>
-        <w:rPr>
-          <w:color w:val="00B050"/>
-        </w:rPr>
-        <w:t>delitoHogar</w:t>
-      </w:r>
-      <w:proofErr w:type="spellEnd"/>
-      <w:r>
-        <w:t xml:space="preserve">, </w:t>
-      </w:r>
-      <w:proofErr w:type="spellStart"/>
-      <w:r>
-        <w:t>NivelViejo</w:t>
-      </w:r>
-      <w:proofErr w:type="spellEnd"/>
-      <w:r>
-        <w:rPr>
-          <w:color w:val="2F5496" w:themeColor="accent1" w:themeShade="BF"/>
-        </w:rPr>
-        <w:t>)</w:t>
-      </w:r>
-      <w:r>
-        <w:t xml:space="preserve"> </w:t>
-      </w:r>
-      <w:r>
         <w:t>→</w:t>
       </w:r>
       <w:r>
-        <w:t xml:space="preserve"> Assert</w:t>
-      </w:r>
-      <w:r>
-        <w:rPr>
-          <w:color w:val="2F5496" w:themeColor="accent1" w:themeShade="BF"/>
-        </w:rPr>
-        <w:t>(riesgo(</w:t>
-      </w:r>
-      <w:proofErr w:type="spellStart"/>
-      <w:r>
-        <w:rPr>
-          <w:color w:val="00B050"/>
-        </w:rPr>
-        <w:t>delitoHogar</w:t>
-      </w:r>
-      <w:proofErr w:type="spellEnd"/>
-      <w:r>
-        <w:t xml:space="preserve">, </w:t>
-      </w:r>
-      <w:r>
-        <w:rPr>
-          <w:color w:val="00B050"/>
-        </w:rPr>
-        <w:t>0</w:t>
-      </w:r>
-      <w:r>
-        <w:rPr>
-          <w:color w:val="2F5496" w:themeColor="accent1" w:themeShade="BF"/>
-        </w:rPr>
-        <w:t>))</w:t>
-      </w:r>
-      <w:r>
-        <w:t>, Retract</w:t>
-      </w:r>
-      <w:r>
-        <w:rPr>
-          <w:color w:val="2F5496" w:themeColor="accent1" w:themeShade="BF"/>
-        </w:rPr>
-        <w:t>(riesgo(</w:t>
-      </w:r>
-      <w:proofErr w:type="spellStart"/>
-      <w:r>
-        <w:rPr>
-          <w:color w:val="00B050"/>
-        </w:rPr>
-        <w:t>delitoHogar</w:t>
-      </w:r>
-      <w:proofErr w:type="spellEnd"/>
-      <w:r>
-        <w:t xml:space="preserve">, </w:t>
-      </w:r>
-      <w:proofErr w:type="spellStart"/>
-      <w:r>
-        <w:t>NivelViejo</w:t>
-      </w:r>
-      <w:proofErr w:type="spellEnd"/>
-      <w:r>
-        <w:rPr>
-          <w:color w:val="2F5496" w:themeColor="accent1" w:themeShade="BF"/>
-        </w:rPr>
-        <w:t>))</w:t>
-      </w:r>
-      <w:r>
-        <w:t>, Retract</w:t>
-      </w:r>
-      <w:r>
-        <w:rPr>
-          <w:color w:val="2F5496" w:themeColor="accent1" w:themeShade="BF"/>
-        </w:rPr>
-        <w:t>(</w:t>
-      </w:r>
-      <w:proofErr w:type="spellStart"/>
-      <w:r>
-        <w:rPr>
-          <w:color w:val="2F5496" w:themeColor="accent1" w:themeShade="BF"/>
-        </w:rPr>
-        <w:t>accion</w:t>
-      </w:r>
-      <w:proofErr w:type="spellEnd"/>
-      <w:r>
-        <w:rPr>
-          <w:color w:val="2F5496" w:themeColor="accent1" w:themeShade="BF"/>
-        </w:rPr>
-        <w:t>(</w:t>
-      </w:r>
-      <w:proofErr w:type="spellStart"/>
-      <w:r>
-        <w:rPr>
-          <w:color w:val="00B050"/>
-        </w:rPr>
-        <w:t>delitoHogar</w:t>
-      </w:r>
-      <w:proofErr w:type="spellEnd"/>
-      <w:r>
-        <w:rPr>
-          <w:color w:val="2F5496" w:themeColor="accent1" w:themeShade="BF"/>
-        </w:rPr>
-        <w:t>))</w:t>
+        <w:t xml:space="preserve"> Llamar </w:t>
+      </w:r>
+      <w:r>
+        <w:t>911</w:t>
       </w:r>
     </w:p>
-    <w:p/>
     <w:p>
       <w:pPr>
         <w:pStyle w:val="Prrafodelista"/>
@@ -914,7 +655,13 @@
         <w:t>→</w:t>
       </w:r>
       <w:r>
-        <w:t xml:space="preserve"> Grabar audio</w:t>
+        <w:t xml:space="preserve"> Enviar audio al </w:t>
+      </w:r>
+      <w:r>
+        <w:t>911</w:t>
+      </w:r>
+      <w:r>
+        <w:t xml:space="preserve"> con la situación y lugar</w:t>
       </w:r>
     </w:p>
     <w:p>
@@ -960,12 +707,10 @@
         <w:t>→</w:t>
       </w:r>
       <w:r>
-        <w:t xml:space="preserve"> Llamar </w:t>
-      </w:r>
-      <w:r>
-        <w:t>911</w:t>
+        <w:t xml:space="preserve"> Llamar familiar</w:t>
       </w:r>
     </w:p>
+    <w:p/>
     <w:p>
       <w:pPr>
         <w:pStyle w:val="Prrafodelista"/>
@@ -988,14 +733,12 @@
         </w:rPr>
         <w:t>(</w:t>
       </w:r>
-      <w:proofErr w:type="spellStart"/>
       <w:r>
         <w:rPr>
           <w:color w:val="00B050"/>
         </w:rPr>
-        <w:t>violenciaDomestica</w:t>
-      </w:r>
-      <w:proofErr w:type="spellEnd"/>
+        <w:t>incendio</w:t>
+      </w:r>
       <w:r>
         <w:rPr>
           <w:color w:val="2F5496" w:themeColor="accent1" w:themeShade="BF"/>
@@ -1009,13 +752,7 @@
         <w:t>→</w:t>
       </w:r>
       <w:r>
-        <w:t xml:space="preserve"> Enviar audio al </w:t>
-      </w:r>
-      <w:r>
-        <w:t>911</w:t>
-      </w:r>
-      <w:r>
-        <w:t xml:space="preserve"> con la situación y lugar</w:t>
+        <w:t xml:space="preserve"> Llamar bomberos</w:t>
       </w:r>
     </w:p>
     <w:p>
@@ -1040,14 +777,12 @@
         </w:rPr>
         <w:t>(</w:t>
       </w:r>
-      <w:proofErr w:type="spellStart"/>
       <w:r>
         <w:rPr>
           <w:color w:val="00B050"/>
         </w:rPr>
-        <w:t>violenciaDomestica</w:t>
-      </w:r>
-      <w:proofErr w:type="spellEnd"/>
+        <w:t>incendio</w:t>
+      </w:r>
       <w:r>
         <w:rPr>
           <w:color w:val="2F5496" w:themeColor="accent1" w:themeShade="BF"/>
@@ -1061,9 +796,10 @@
         <w:t>→</w:t>
       </w:r>
       <w:r>
-        <w:t xml:space="preserve"> Llamar familiar</w:t>
+        <w:t xml:space="preserve"> Enviar audio con la situación y lugar</w:t>
       </w:r>
     </w:p>
+    <w:p/>
     <w:p>
       <w:pPr>
         <w:pStyle w:val="Prrafodelista"/>
@@ -1091,7 +827,7 @@
         <w:rPr>
           <w:color w:val="00B050"/>
         </w:rPr>
-        <w:t>violenciaDomestica</w:t>
+        <w:t>emergenciaMedica</w:t>
       </w:r>
       <w:proofErr w:type="spellEnd"/>
       <w:r>
@@ -1101,147 +837,15 @@
         <w:t>)</w:t>
       </w:r>
       <w:r>
-        <w:t>,</w:t>
-      </w:r>
-      <w:r>
         <w:t xml:space="preserve"> </w:t>
       </w:r>
       <w:r>
-        <w:rPr>
-          <w:color w:val="2F5496" w:themeColor="accent1" w:themeShade="BF"/>
-        </w:rPr>
-        <w:t>riesgo(</w:t>
-      </w:r>
-      <w:proofErr w:type="spellStart"/>
-      <w:r>
-        <w:rPr>
-          <w:color w:val="00B050"/>
-        </w:rPr>
-        <w:t>violenciaDomestica</w:t>
-      </w:r>
-      <w:proofErr w:type="spellEnd"/>
-      <w:r>
-        <w:t xml:space="preserve">, </w:t>
-      </w:r>
-      <w:proofErr w:type="spellStart"/>
-      <w:r>
-        <w:t>NivelViejo</w:t>
-      </w:r>
-      <w:proofErr w:type="spellEnd"/>
-      <w:r>
-        <w:rPr>
-          <w:color w:val="2F5496" w:themeColor="accent1" w:themeShade="BF"/>
-        </w:rPr>
-        <w:t>)</w:t>
-      </w:r>
-      <w:r>
-        <w:t xml:space="preserve"> </w:t>
-      </w:r>
-      <w:r>
         <w:t>→</w:t>
       </w:r>
       <w:r>
-        <w:t xml:space="preserve"> Assert</w:t>
-      </w:r>
-      <w:r>
-        <w:rPr>
-          <w:color w:val="2F5496" w:themeColor="accent1" w:themeShade="BF"/>
-        </w:rPr>
-        <w:t>(riesgo(</w:t>
-      </w:r>
-      <w:proofErr w:type="spellStart"/>
-      <w:r>
-        <w:rPr>
-          <w:color w:val="00B050"/>
-        </w:rPr>
-        <w:t>violenciaDomestica</w:t>
-      </w:r>
-      <w:proofErr w:type="spellEnd"/>
-      <w:r>
-        <w:t xml:space="preserve">, </w:t>
-      </w:r>
-      <w:r>
-        <w:rPr>
-          <w:color w:val="00B050"/>
-        </w:rPr>
-        <w:t>0</w:t>
-      </w:r>
-      <w:r>
-        <w:rPr>
-          <w:color w:val="2F5496" w:themeColor="accent1" w:themeShade="BF"/>
-        </w:rPr>
-        <w:t>))</w:t>
-      </w:r>
-      <w:r>
-        <w:t>, Retract</w:t>
-      </w:r>
-      <w:r>
-        <w:rPr>
-          <w:color w:val="2F5496" w:themeColor="accent1" w:themeShade="BF"/>
-        </w:rPr>
-        <w:t>(riesgo(</w:t>
-      </w:r>
-      <w:proofErr w:type="spellStart"/>
-      <w:r>
-        <w:rPr>
-          <w:color w:val="00B050"/>
-        </w:rPr>
-        <w:t>violenciaDomestica</w:t>
-      </w:r>
-      <w:proofErr w:type="spellEnd"/>
-      <w:r>
-        <w:t xml:space="preserve">, </w:t>
-      </w:r>
-      <w:proofErr w:type="spellStart"/>
-      <w:r>
-        <w:t>NivelViejo</w:t>
-      </w:r>
-      <w:proofErr w:type="spellEnd"/>
-      <w:r>
-        <w:rPr>
-          <w:color w:val="2F5496" w:themeColor="accent1" w:themeShade="BF"/>
-        </w:rPr>
-        <w:t>))</w:t>
-      </w:r>
-      <w:r>
-        <w:t xml:space="preserve"> , Retract</w:t>
-      </w:r>
-      <w:r>
-        <w:rPr>
-          <w:color w:val="2F5496" w:themeColor="accent1" w:themeShade="BF"/>
-        </w:rPr>
-        <w:t>(</w:t>
-      </w:r>
-      <w:proofErr w:type="spellStart"/>
-      <w:r>
-        <w:rPr>
-          <w:color w:val="2F5496" w:themeColor="accent1" w:themeShade="BF"/>
-        </w:rPr>
-        <w:t>accion</w:t>
-      </w:r>
-      <w:proofErr w:type="spellEnd"/>
-      <w:r>
-        <w:rPr>
-          <w:color w:val="2F5496" w:themeColor="accent1" w:themeShade="BF"/>
-        </w:rPr>
-        <w:t>(</w:t>
-      </w:r>
-      <w:proofErr w:type="spellStart"/>
-      <w:r>
-        <w:rPr>
-          <w:color w:val="00B050"/>
-        </w:rPr>
-        <w:t>violenciaDomestica</w:t>
-      </w:r>
-      <w:proofErr w:type="spellEnd"/>
-      <w:r>
-        <w:rPr>
-          <w:color w:val="2F5496" w:themeColor="accent1" w:themeShade="BF"/>
-        </w:rPr>
-        <w:t>))</w:t>
+        <w:t xml:space="preserve"> Llamar hospital</w:t>
       </w:r>
     </w:p>
-    <w:p/>
     <w:p>
       <w:pPr>
         <w:pStyle w:val="Prrafodelista"/>
@@ -1264,12 +868,14 @@
         </w:rPr>
         <w:t>(</w:t>
       </w:r>
+      <w:proofErr w:type="spellStart"/>
       <w:r>
         <w:rPr>
           <w:color w:val="00B050"/>
         </w:rPr>
-        <w:t>incendio</w:t>
-      </w:r>
+        <w:t>emergenciaMedica</w:t>
+      </w:r>
+      <w:proofErr w:type="spellEnd"/>
       <w:r>
         <w:rPr>
           <w:color w:val="2F5496" w:themeColor="accent1" w:themeShade="BF"/>
@@ -1283,9 +889,10 @@
         <w:t>→</w:t>
       </w:r>
       <w:r>
-        <w:t xml:space="preserve"> Llamar bomberos</w:t>
+        <w:t xml:space="preserve"> Enviar audio con la situación y lugar</w:t>
       </w:r>
     </w:p>
+    <w:p/>
     <w:p>
       <w:pPr>
         <w:pStyle w:val="Prrafodelista"/>
@@ -1308,12 +915,14 @@
         </w:rPr>
         <w:t>(</w:t>
       </w:r>
+      <w:proofErr w:type="spellStart"/>
       <w:r>
         <w:rPr>
           <w:color w:val="00B050"/>
         </w:rPr>
-        <w:t>incendio</w:t>
-      </w:r>
+        <w:t>explosion</w:t>
+      </w:r>
+      <w:proofErr w:type="spellEnd"/>
       <w:r>
         <w:rPr>
           <w:color w:val="2F5496" w:themeColor="accent1" w:themeShade="BF"/>
@@ -1327,7 +936,7 @@
         <w:t>→</w:t>
       </w:r>
       <w:r>
-        <w:t xml:space="preserve"> Enviar audio con la situación y lugar</w:t>
+        <w:t xml:space="preserve"> Llamar Policía</w:t>
       </w:r>
     </w:p>
     <w:p>
@@ -1352,12 +961,14 @@
         </w:rPr>
         <w:t>(</w:t>
       </w:r>
+      <w:proofErr w:type="spellStart"/>
       <w:r>
         <w:rPr>
           <w:color w:val="00B050"/>
         </w:rPr>
-        <w:t>incendio</w:t>
-      </w:r>
+        <w:t>explosion</w:t>
+      </w:r>
+      <w:proofErr w:type="spellEnd"/>
       <w:r>
         <w:rPr>
           <w:color w:val="2F5496" w:themeColor="accent1" w:themeShade="BF"/>
@@ -1365,139 +976,19 @@
         <w:t>)</w:t>
       </w:r>
       <w:r>
-        <w:t>,</w:t>
-      </w:r>
-      <w:r>
         <w:t xml:space="preserve"> </w:t>
       </w:r>
       <w:r>
-        <w:rPr>
-          <w:color w:val="2F5496" w:themeColor="accent1" w:themeShade="BF"/>
-        </w:rPr>
-        <w:t>riesgo(</w:t>
-      </w:r>
-      <w:r>
-        <w:rPr>
-          <w:color w:val="00B050"/>
-        </w:rPr>
-        <w:t>incendio</w:t>
-      </w:r>
-      <w:r>
-        <w:t xml:space="preserve">, </w:t>
-      </w:r>
-      <w:proofErr w:type="spellStart"/>
-      <w:r>
-        <w:t>NivelViejo</w:t>
-      </w:r>
-      <w:proofErr w:type="spellEnd"/>
-      <w:r>
-        <w:rPr>
-          <w:color w:val="2F5496" w:themeColor="accent1" w:themeShade="BF"/>
-        </w:rPr>
-        <w:t>)</w:t>
-      </w:r>
-      <w:r>
-        <w:t xml:space="preserve"> </w:t>
-      </w:r>
-      <w:r>
         <w:t>→</w:t>
       </w:r>
       <w:r>
-        <w:t xml:space="preserve"> Assert</w:t>
-      </w:r>
-      <w:r>
-        <w:rPr>
-          <w:color w:val="2F5496" w:themeColor="accent1" w:themeShade="BF"/>
-        </w:rPr>
-        <w:t>(riesgo(</w:t>
-      </w:r>
-      <w:r>
-        <w:rPr>
-          <w:color w:val="00B050"/>
-        </w:rPr>
-        <w:t>incendio</w:t>
-      </w:r>
-      <w:r>
-        <w:t xml:space="preserve">, </w:t>
-      </w:r>
-      <w:r>
-        <w:rPr>
-          <w:color w:val="00B050"/>
-        </w:rPr>
-        <w:t>0</w:t>
-      </w:r>
-      <w:r>
-        <w:rPr>
-          <w:color w:val="2F5496" w:themeColor="accent1" w:themeShade="BF"/>
-        </w:rPr>
-        <w:t>))</w:t>
-      </w:r>
-      <w:r>
-        <w:t>, Retract</w:t>
-      </w:r>
-      <w:r>
-        <w:rPr>
-          <w:color w:val="2F5496" w:themeColor="accent1" w:themeShade="BF"/>
-        </w:rPr>
-        <w:t>(riesgo(</w:t>
-      </w:r>
-      <w:r>
-        <w:rPr>
-          <w:color w:val="00B050"/>
-        </w:rPr>
-        <w:t>incendio</w:t>
-      </w:r>
-      <w:r>
-        <w:t xml:space="preserve">, </w:t>
-      </w:r>
-      <w:proofErr w:type="spellStart"/>
-      <w:r>
-        <w:t>NivelViejo</w:t>
-      </w:r>
-      <w:proofErr w:type="spellEnd"/>
-      <w:r>
-        <w:rPr>
-          <w:color w:val="2F5496" w:themeColor="accent1" w:themeShade="BF"/>
-        </w:rPr>
-        <w:t>))</w:t>
-      </w:r>
-      <w:r>
-        <w:t>, Retract</w:t>
-      </w:r>
-      <w:r>
-        <w:rPr>
-          <w:color w:val="2F5496" w:themeColor="accent1" w:themeShade="BF"/>
-        </w:rPr>
-        <w:t>(</w:t>
-      </w:r>
-      <w:proofErr w:type="spellStart"/>
-      <w:r>
-        <w:rPr>
-          <w:color w:val="2F5496" w:themeColor="accent1" w:themeShade="BF"/>
-        </w:rPr>
-        <w:t>accion</w:t>
-      </w:r>
-      <w:proofErr w:type="spellEnd"/>
-      <w:r>
-        <w:rPr>
-          <w:color w:val="2F5496" w:themeColor="accent1" w:themeShade="BF"/>
-        </w:rPr>
-        <w:t>(</w:t>
-      </w:r>
-      <w:r>
-        <w:rPr>
-          <w:color w:val="00B050"/>
-        </w:rPr>
-        <w:t>incendio</w:t>
-      </w:r>
-      <w:r>
-        <w:rPr>
-          <w:color w:val="2F5496" w:themeColor="accent1" w:themeShade="BF"/>
-        </w:rPr>
-        <w:t>))</w:t>
+        <w:t xml:space="preserve"> Enviar audio con la situación y lugar</w:t>
       </w:r>
     </w:p>
-    <w:p/>
+    <w:p>
+      <w:bookmarkStart w:id="0" w:name="_GoBack"/>
+      <w:bookmarkEnd w:id="0"/>
+    </w:p>
     <w:p>
       <w:pPr>
         <w:pStyle w:val="Prrafodelista"/>
@@ -1506,6 +997,12 @@
           <w:numId w:val="3"/>
         </w:numPr>
       </w:pPr>
+      <w:r>
+        <w:rPr>
+          <w:color w:val="2F5496" w:themeColor="accent1" w:themeShade="BF"/>
+        </w:rPr>
+        <w:t xml:space="preserve">(11) </w:t>
+      </w:r>
       <w:proofErr w:type="spellStart"/>
       <w:r>
         <w:rPr>
@@ -1522,26 +1019,172 @@
       </w:r>
       <w:proofErr w:type="spellStart"/>
       <w:r>
+        <w:t>TipoIncidente</w:t>
+      </w:r>
+      <w:proofErr w:type="spellEnd"/>
+      <w:r>
+        <w:rPr>
+          <w:color w:val="2F5496" w:themeColor="accent1" w:themeShade="BF"/>
+        </w:rPr>
+        <w:t>)</w:t>
+      </w:r>
+      <w:r>
+        <w:t xml:space="preserve">, </w:t>
+      </w:r>
+      <w:r>
+        <w:rPr>
+          <w:color w:val="2F5496" w:themeColor="accent1" w:themeShade="BF"/>
+        </w:rPr>
+        <w:t>riesgo(</w:t>
+      </w:r>
+      <w:proofErr w:type="spellStart"/>
+      <w:r>
+        <w:t>TipoIncidente</w:t>
+      </w:r>
+      <w:proofErr w:type="spellEnd"/>
+      <w:r>
+        <w:t xml:space="preserve">, </w:t>
+      </w:r>
+      <w:proofErr w:type="spellStart"/>
+      <w:r>
+        <w:t>NivelViejo</w:t>
+      </w:r>
+      <w:proofErr w:type="spellEnd"/>
+      <w:r>
+        <w:rPr>
+          <w:color w:val="2F5496" w:themeColor="accent1" w:themeShade="BF"/>
+        </w:rPr>
+        <w:t>)</w:t>
+      </w:r>
+      <w:r>
+        <w:t xml:space="preserve"> -&gt; </w:t>
+      </w:r>
+      <w:proofErr w:type="spellStart"/>
+      <w:r>
+        <w:t>Assert</w:t>
+      </w:r>
+      <w:proofErr w:type="spellEnd"/>
+      <w:r>
+        <w:rPr>
+          <w:color w:val="2F5496" w:themeColor="accent1" w:themeShade="BF"/>
+        </w:rPr>
+        <w:t>(riesgo(</w:t>
+      </w:r>
+      <w:proofErr w:type="spellStart"/>
+      <w:r>
+        <w:t>TipoIncidente</w:t>
+      </w:r>
+      <w:proofErr w:type="spellEnd"/>
+      <w:r>
+        <w:t xml:space="preserve">, </w:t>
+      </w:r>
+      <w:r>
         <w:rPr>
           <w:color w:val="00B050"/>
         </w:rPr>
-        <w:t>emergenciaMedica</w:t>
-      </w:r>
-      <w:proofErr w:type="spellEnd"/>
-      <w:r>
-        <w:rPr>
-          <w:color w:val="2F5496" w:themeColor="accent1" w:themeShade="BF"/>
-        </w:rPr>
-        <w:t>)</w:t>
-      </w:r>
-      <w:r>
-        <w:t xml:space="preserve"> </w:t>
-      </w:r>
-      <w:r>
-        <w:t>→</w:t>
-      </w:r>
-      <w:r>
-        <w:t xml:space="preserve"> Llamar hospital</w:t>
+        <w:t>0</w:t>
+      </w:r>
+      <w:r>
+        <w:rPr>
+          <w:color w:val="2F5496" w:themeColor="accent1" w:themeShade="BF"/>
+        </w:rPr>
+        <w:t>))</w:t>
+      </w:r>
+      <w:r>
+        <w:t xml:space="preserve">, </w:t>
+      </w:r>
+      <w:proofErr w:type="spellStart"/>
+      <w:r>
+        <w:t>Retract</w:t>
+      </w:r>
+      <w:proofErr w:type="spellEnd"/>
+      <w:r>
+        <w:rPr>
+          <w:color w:val="2F5496" w:themeColor="accent1" w:themeShade="BF"/>
+        </w:rPr>
+        <w:t>(riesgo(</w:t>
+      </w:r>
+      <w:proofErr w:type="spellStart"/>
+      <w:r>
+        <w:t>TipoIncidente</w:t>
+      </w:r>
+      <w:proofErr w:type="spellEnd"/>
+      <w:r>
+        <w:t xml:space="preserve">, </w:t>
+      </w:r>
+      <w:proofErr w:type="spellStart"/>
+      <w:r>
+        <w:t>NivelViejo</w:t>
+      </w:r>
+      <w:proofErr w:type="spellEnd"/>
+      <w:r>
+        <w:rPr>
+          <w:color w:val="2F5496" w:themeColor="accent1" w:themeShade="BF"/>
+        </w:rPr>
+        <w:t>))</w:t>
+      </w:r>
+      <w:r>
+        <w:t xml:space="preserve">, </w:t>
+      </w:r>
+      <w:proofErr w:type="spellStart"/>
+      <w:r>
+        <w:t>Retract</w:t>
+      </w:r>
+      <w:proofErr w:type="spellEnd"/>
+      <w:r>
+        <w:rPr>
+          <w:color w:val="2F5496" w:themeColor="accent1" w:themeShade="BF"/>
+        </w:rPr>
+        <w:t>(</w:t>
+      </w:r>
+      <w:proofErr w:type="spellStart"/>
+      <w:r>
+        <w:rPr>
+          <w:color w:val="2F5496" w:themeColor="accent1" w:themeShade="BF"/>
+        </w:rPr>
+        <w:t>accion</w:t>
+      </w:r>
+      <w:proofErr w:type="spellEnd"/>
+      <w:r>
+        <w:rPr>
+          <w:color w:val="2F5496" w:themeColor="accent1" w:themeShade="BF"/>
+        </w:rPr>
+        <w:t>(</w:t>
+      </w:r>
+      <w:proofErr w:type="spellStart"/>
+      <w:r>
+        <w:t>TipoIncidente</w:t>
+      </w:r>
+      <w:proofErr w:type="spellEnd"/>
+      <w:r>
+        <w:rPr>
+          <w:color w:val="2F5496" w:themeColor="accent1" w:themeShade="BF"/>
+        </w:rPr>
+        <w:t>))</w:t>
+      </w:r>
+    </w:p>
+    <w:p>
+      <w:pPr>
+        <w:pStyle w:val="Ttulo2"/>
+        <w:keepLines w:val="0"/>
+        <w:spacing w:before="0" w:after="120" w:line="240" w:lineRule="auto"/>
+        <w:jc w:val="both"/>
+        <w:textAlignment w:val="baseline"/>
+        <w:rPr>
+          <w:rFonts w:eastAsia="Times New Roman" w:cs="Times"/>
+          <w:bCs/>
+          <w:szCs w:val="24"/>
+          <w:lang w:eastAsia="es-AR"/>
+        </w:rPr>
+      </w:pPr>
+      <w:r>
+        <w:rPr>
+          <w:rFonts w:eastAsia="Times New Roman" w:cs="Times"/>
+          <w:bCs/>
+          <w:szCs w:val="24"/>
+          <w:lang w:eastAsia="es-AR"/>
+        </w:rPr>
+        <w:t>Reglas que procesan lo escuchado por el agente</w:t>
       </w:r>
     </w:p>
     <w:p>
@@ -1552,12 +1195,44 @@
           <w:numId w:val="3"/>
         </w:numPr>
       </w:pPr>
-      <w:proofErr w:type="spellStart"/>
-      <w:r>
-        <w:rPr>
-          <w:color w:val="2F5496" w:themeColor="accent1" w:themeShade="BF"/>
-        </w:rPr>
-        <w:t>accion</w:t>
+      <w:proofErr w:type="gramStart"/>
+      <w:r>
+        <w:rPr>
+          <w:color w:val="2F5496" w:themeColor="accent1" w:themeShade="BF"/>
+        </w:rPr>
+        <w:t>c</w:t>
+      </w:r>
+      <w:r>
+        <w:rPr>
+          <w:color w:val="2F5496" w:themeColor="accent1" w:themeShade="BF"/>
+        </w:rPr>
+        <w:t>lasificada(</w:t>
+      </w:r>
+      <w:proofErr w:type="gramEnd"/>
+      <w:r>
+        <w:t xml:space="preserve">Incidente, </w:t>
+      </w:r>
+      <w:r>
+        <w:t>P</w:t>
+      </w:r>
+      <w:r>
+        <w:t>alabra</w:t>
+      </w:r>
+      <w:r>
+        <w:rPr>
+          <w:color w:val="2F5496" w:themeColor="accent1" w:themeShade="BF"/>
+        </w:rPr>
+        <w:t>)</w:t>
+      </w:r>
+      <w:r>
+        <w:t xml:space="preserve">, </w:t>
+      </w:r>
+      <w:proofErr w:type="spellStart"/>
+      <w:r>
+        <w:rPr>
+          <w:color w:val="2F5496" w:themeColor="accent1" w:themeShade="BF"/>
+        </w:rPr>
+        <w:t>tieneRiesgo</w:t>
       </w:r>
       <w:proofErr w:type="spellEnd"/>
       <w:r>
@@ -1566,14 +1241,24 @@
         </w:rPr>
         <w:t>(</w:t>
       </w:r>
-      <w:proofErr w:type="spellStart"/>
-      <w:r>
-        <w:rPr>
-          <w:color w:val="00B050"/>
-        </w:rPr>
-        <w:t>emergenciaMedica</w:t>
-      </w:r>
-      <w:proofErr w:type="spellEnd"/>
+      <w:r>
+        <w:t>Incidente</w:t>
+      </w:r>
+      <w:r>
+        <w:t xml:space="preserve">, </w:t>
+      </w:r>
+      <w:r>
+        <w:t>P</w:t>
+      </w:r>
+      <w:r>
+        <w:t xml:space="preserve">alabra, </w:t>
+      </w:r>
+      <w:r>
+        <w:t>V</w:t>
+      </w:r>
+      <w:r>
+        <w:t>alor</w:t>
+      </w:r>
       <w:r>
         <w:rPr>
           <w:color w:val="2F5496" w:themeColor="accent1" w:themeShade="BF"/>
@@ -1581,13 +1266,163 @@
         <w:t>)</w:t>
       </w:r>
       <w:r>
+        <w:t>,</w:t>
+      </w:r>
+      <w:r>
         <w:t xml:space="preserve"> </w:t>
       </w:r>
       <w:r>
+        <w:rPr>
+          <w:color w:val="2F5496" w:themeColor="accent1" w:themeShade="BF"/>
+        </w:rPr>
+        <w:t>riesgo(</w:t>
+      </w:r>
+      <w:r>
+        <w:t>Incidente</w:t>
+      </w:r>
+      <w:r>
+        <w:t xml:space="preserve">, </w:t>
+      </w:r>
+      <w:proofErr w:type="spellStart"/>
+      <w:r>
+        <w:t>V</w:t>
+      </w:r>
+      <w:r>
+        <w:t>iejoNivel</w:t>
+      </w:r>
+      <w:proofErr w:type="spellEnd"/>
+      <w:r>
+        <w:rPr>
+          <w:color w:val="2F5496" w:themeColor="accent1" w:themeShade="BF"/>
+        </w:rPr>
+        <w:t>)</w:t>
+      </w:r>
+      <w:r>
+        <w:t xml:space="preserve"> </w:t>
+      </w:r>
+      <w:r>
         <w:t>→</w:t>
       </w:r>
       <w:r>
-        <w:t xml:space="preserve"> Enviar audio con la situación y lugar</w:t>
+        <w:t xml:space="preserve"> </w:t>
+      </w:r>
+      <w:proofErr w:type="spellStart"/>
+      <w:r>
+        <w:t>Assert</w:t>
+      </w:r>
+      <w:proofErr w:type="spellEnd"/>
+      <w:r>
+        <w:rPr>
+          <w:color w:val="2F5496" w:themeColor="accent1" w:themeShade="BF"/>
+        </w:rPr>
+        <w:t>(riesgo(</w:t>
+      </w:r>
+      <w:r>
+        <w:t>Incidente</w:t>
+      </w:r>
+      <w:r>
+        <w:t xml:space="preserve">, </w:t>
+      </w:r>
+      <w:proofErr w:type="spellStart"/>
+      <w:r>
+        <w:t>V</w:t>
+      </w:r>
+      <w:r>
+        <w:t>iejoNivel</w:t>
+      </w:r>
+      <w:proofErr w:type="spellEnd"/>
+      <w:r>
+        <w:t xml:space="preserve"> </w:t>
+      </w:r>
+      <w:r>
+        <w:rPr>
+          <w:color w:val="C00000"/>
+        </w:rPr>
+        <w:t>+</w:t>
+      </w:r>
+      <w:r>
+        <w:rPr>
+          <w:color w:val="C00000"/>
+        </w:rPr>
+        <w:t xml:space="preserve"> </w:t>
+      </w:r>
+      <w:r>
+        <w:t>V</w:t>
+      </w:r>
+      <w:r>
+        <w:t>alor</w:t>
+      </w:r>
+      <w:r>
+        <w:rPr>
+          <w:color w:val="2F5496" w:themeColor="accent1" w:themeShade="BF"/>
+        </w:rPr>
+        <w:t>))</w:t>
+      </w:r>
+      <w:r>
+        <w:t xml:space="preserve">, </w:t>
+      </w:r>
+      <w:proofErr w:type="spellStart"/>
+      <w:r>
+        <w:t>Retract</w:t>
+      </w:r>
+      <w:proofErr w:type="spellEnd"/>
+      <w:r>
+        <w:rPr>
+          <w:color w:val="2F5496" w:themeColor="accent1" w:themeShade="BF"/>
+        </w:rPr>
+        <w:t>(riesgo(</w:t>
+      </w:r>
+      <w:r>
+        <w:t>Incidente</w:t>
+      </w:r>
+      <w:r>
+        <w:t xml:space="preserve">, </w:t>
+      </w:r>
+      <w:proofErr w:type="spellStart"/>
+      <w:r>
+        <w:t>V</w:t>
+      </w:r>
+      <w:r>
+        <w:t>iejoNivel</w:t>
+      </w:r>
+      <w:proofErr w:type="spellEnd"/>
+      <w:r>
+        <w:rPr>
+          <w:color w:val="2F5496" w:themeColor="accent1" w:themeShade="BF"/>
+        </w:rPr>
+        <w:t>))</w:t>
+      </w:r>
+      <w:r>
+        <w:t xml:space="preserve">, </w:t>
+      </w:r>
+      <w:proofErr w:type="spellStart"/>
+      <w:r>
+        <w:t>Retract</w:t>
+      </w:r>
+      <w:proofErr w:type="spellEnd"/>
+      <w:r>
+        <w:rPr>
+          <w:color w:val="2F5496" w:themeColor="accent1" w:themeShade="BF"/>
+        </w:rPr>
+        <w:t>(clasificada(</w:t>
+      </w:r>
+      <w:r>
+        <w:t xml:space="preserve">Incidente, </w:t>
+      </w:r>
+      <w:r>
+        <w:t>P</w:t>
+      </w:r>
+      <w:r>
+        <w:t>alabra</w:t>
+      </w:r>
+      <w:r>
+        <w:rPr>
+          <w:color w:val="2F5496" w:themeColor="accent1" w:themeShade="BF"/>
+        </w:rPr>
+        <w:t>))</w:t>
+      </w:r>
+      <w:r>
+        <w:t>.</w:t>
       </w:r>
     </w:p>
     <w:p>
@@ -1603,6 +1438,134 @@
         <w:rPr>
           <w:color w:val="2F5496" w:themeColor="accent1" w:themeShade="BF"/>
         </w:rPr>
+        <w:lastRenderedPageBreak/>
+        <w:t>limiteRiesgo</w:t>
+      </w:r>
+      <w:proofErr w:type="spellEnd"/>
+      <w:r>
+        <w:rPr>
+          <w:color w:val="2F5496" w:themeColor="accent1" w:themeShade="BF"/>
+        </w:rPr>
+        <w:t>(</w:t>
+      </w:r>
+      <w:r>
+        <w:t>Incidente</w:t>
+      </w:r>
+      <w:r>
+        <w:t xml:space="preserve">, </w:t>
+      </w:r>
+      <w:r>
+        <w:t>L</w:t>
+      </w:r>
+      <w:r>
+        <w:t>imite</w:t>
+      </w:r>
+      <w:r>
+        <w:rPr>
+          <w:color w:val="2F5496" w:themeColor="accent1" w:themeShade="BF"/>
+        </w:rPr>
+        <w:t>)</w:t>
+      </w:r>
+      <w:r>
+        <w:t>,</w:t>
+      </w:r>
+      <w:r>
+        <w:t xml:space="preserve"> </w:t>
+      </w:r>
+      <w:r>
+        <w:rPr>
+          <w:color w:val="2F5496" w:themeColor="accent1" w:themeShade="BF"/>
+        </w:rPr>
+        <w:t>riesgo(</w:t>
+      </w:r>
+      <w:r>
+        <w:t>Incidente</w:t>
+      </w:r>
+      <w:r>
+        <w:t xml:space="preserve">, </w:t>
+      </w:r>
+      <w:r>
+        <w:t>N</w:t>
+      </w:r>
+      <w:r>
+        <w:t>ivel</w:t>
+      </w:r>
+      <w:r>
+        <w:rPr>
+          <w:color w:val="2F5496" w:themeColor="accent1" w:themeShade="BF"/>
+        </w:rPr>
+        <w:t>)</w:t>
+      </w:r>
+      <w:r>
+        <w:t xml:space="preserve">, </w:t>
+      </w:r>
+      <w:r>
+        <w:t>N</w:t>
+      </w:r>
+      <w:r>
+        <w:t xml:space="preserve">ivel </w:t>
+      </w:r>
+      <w:r>
+        <w:t>&gt;</w:t>
+      </w:r>
+      <w:r>
+        <w:rPr>
+          <w:color w:val="2F5496" w:themeColor="accent1" w:themeShade="BF"/>
+        </w:rPr>
+        <w:t>=</w:t>
+      </w:r>
+      <w:r>
+        <w:t xml:space="preserve"> </w:t>
+      </w:r>
+      <w:r>
+        <w:t>L</w:t>
+      </w:r>
+      <w:r>
+        <w:t>imite</w:t>
+      </w:r>
+      <w:r>
+        <w:t xml:space="preserve">, </w:t>
+      </w:r>
+      <w:r>
+        <w:rPr>
+          <w:color w:val="2F5496" w:themeColor="accent1" w:themeShade="BF"/>
+        </w:rPr>
+        <w:t>sospecho(</w:t>
+      </w:r>
+      <w:r>
+        <w:t>Incidente</w:t>
+      </w:r>
+      <w:r>
+        <w:rPr>
+          <w:color w:val="2F5496" w:themeColor="accent1" w:themeShade="BF"/>
+        </w:rPr>
+        <w:t>)</w:t>
+      </w:r>
+      <w:r>
+        <w:t xml:space="preserve"> </w:t>
+      </w:r>
+      <w:r>
+        <w:t>→</w:t>
+      </w:r>
+      <w:r>
+        <w:t xml:space="preserve"> </w:t>
+      </w:r>
+      <w:proofErr w:type="spellStart"/>
+      <w:r>
+        <w:t>Assert</w:t>
+      </w:r>
+      <w:proofErr w:type="spellEnd"/>
+      <w:r>
+        <w:rPr>
+          <w:color w:val="2F5496" w:themeColor="accent1" w:themeShade="BF"/>
+        </w:rPr>
+        <w:t>(</w:t>
+      </w:r>
+      <w:proofErr w:type="spellStart"/>
+      <w:r>
+        <w:rPr>
+          <w:color w:val="2F5496" w:themeColor="accent1" w:themeShade="BF"/>
+        </w:rPr>
         <w:t>accion</w:t>
       </w:r>
       <w:proofErr w:type="spellEnd"/>
@@ -1612,85 +1575,68 @@
         </w:rPr>
         <w:t>(</w:t>
       </w:r>
-      <w:proofErr w:type="spellStart"/>
-      <w:r>
-        <w:rPr>
-          <w:color w:val="00B050"/>
-        </w:rPr>
-        <w:t>emergenciaMedica</w:t>
-      </w:r>
-      <w:proofErr w:type="spellEnd"/>
-      <w:r>
-        <w:rPr>
-          <w:color w:val="2F5496" w:themeColor="accent1" w:themeShade="BF"/>
-        </w:rPr>
-        <w:t>)</w:t>
-      </w:r>
-      <w:r>
-        <w:t>,</w:t>
-      </w:r>
-      <w:r>
-        <w:t xml:space="preserve"> </w:t>
-      </w:r>
-      <w:r>
-        <w:rPr>
-          <w:color w:val="2F5496" w:themeColor="accent1" w:themeShade="BF"/>
-        </w:rPr>
-        <w:t>riesgo(</w:t>
-      </w:r>
-      <w:proofErr w:type="spellStart"/>
-      <w:r>
-        <w:rPr>
-          <w:color w:val="00B050"/>
-        </w:rPr>
-        <w:t>emergenciaMedica</w:t>
-      </w:r>
-      <w:proofErr w:type="spellEnd"/>
+      <w:r>
+        <w:t>Incidente</w:t>
+      </w:r>
+      <w:r>
+        <w:rPr>
+          <w:color w:val="2F5496" w:themeColor="accent1" w:themeShade="BF"/>
+        </w:rPr>
+        <w:t>))</w:t>
+      </w:r>
       <w:r>
         <w:t xml:space="preserve">, </w:t>
       </w:r>
       <w:proofErr w:type="spellStart"/>
       <w:r>
-        <w:t>NivelViejo</w:t>
-      </w:r>
-      <w:proofErr w:type="spellEnd"/>
-      <w:r>
-        <w:rPr>
-          <w:color w:val="2F5496" w:themeColor="accent1" w:themeShade="BF"/>
-        </w:rPr>
-        <w:t>)</w:t>
-      </w:r>
-      <w:r>
-        <w:t xml:space="preserve"> </w:t>
-      </w:r>
-      <w:r>
-        <w:t>→</w:t>
-      </w:r>
-      <w:r>
-        <w:t xml:space="preserve"> Assert</w:t>
-      </w:r>
-      <w:r>
-        <w:rPr>
-          <w:color w:val="2F5496" w:themeColor="accent1" w:themeShade="BF"/>
-        </w:rPr>
-        <w:t>(riesgo(</w:t>
-      </w:r>
-      <w:proofErr w:type="spellStart"/>
-      <w:r>
-        <w:rPr>
-          <w:color w:val="00B050"/>
-        </w:rPr>
-        <w:t>emergenciaMedica</w:t>
-      </w:r>
-      <w:proofErr w:type="spellEnd"/>
+        <w:t>Assert</w:t>
+      </w:r>
+      <w:proofErr w:type="spellEnd"/>
+      <w:r>
+        <w:rPr>
+          <w:color w:val="2F5496" w:themeColor="accent1" w:themeShade="BF"/>
+        </w:rPr>
+        <w:t>(</w:t>
+      </w:r>
+      <w:proofErr w:type="spellStart"/>
+      <w:r>
+        <w:rPr>
+          <w:color w:val="2F5496" w:themeColor="accent1" w:themeShade="BF"/>
+        </w:rPr>
+        <w:t>noSospecho</w:t>
+      </w:r>
+      <w:proofErr w:type="spellEnd"/>
+      <w:r>
+        <w:rPr>
+          <w:color w:val="2F5496" w:themeColor="accent1" w:themeShade="BF"/>
+        </w:rPr>
+        <w:t>(</w:t>
+      </w:r>
+      <w:r>
+        <w:t>Incidente</w:t>
+      </w:r>
+      <w:r>
+        <w:rPr>
+          <w:color w:val="2F5496" w:themeColor="accent1" w:themeShade="BF"/>
+        </w:rPr>
+        <w:t>))</w:t>
+      </w:r>
       <w:r>
         <w:t xml:space="preserve">, </w:t>
       </w:r>
-      <w:r>
-        <w:rPr>
-          <w:color w:val="00B050"/>
-        </w:rPr>
-        <w:t>0</w:t>
+      <w:proofErr w:type="spellStart"/>
+      <w:r>
+        <w:t>Retract</w:t>
+      </w:r>
+      <w:proofErr w:type="spellEnd"/>
+      <w:r>
+        <w:rPr>
+          <w:color w:val="2F5496" w:themeColor="accent1" w:themeShade="BF"/>
+        </w:rPr>
+        <w:t>(sospecho(</w:t>
+      </w:r>
+      <w:r>
+        <w:t>Incidente</w:t>
       </w:r>
       <w:r>
         <w:rPr>
@@ -1698,76 +1644,7 @@
         </w:rPr>
         <w:t>))</w:t>
       </w:r>
-      <w:r>
-        <w:t>, Retract</w:t>
-      </w:r>
-      <w:r>
-        <w:rPr>
-          <w:color w:val="2F5496" w:themeColor="accent1" w:themeShade="BF"/>
-        </w:rPr>
-        <w:t>(riesgo(</w:t>
-      </w:r>
-      <w:proofErr w:type="spellStart"/>
-      <w:r>
-        <w:rPr>
-          <w:color w:val="00B050"/>
-        </w:rPr>
-        <w:t>emergenciaMedica</w:t>
-      </w:r>
-      <w:proofErr w:type="spellEnd"/>
-      <w:r>
-        <w:t xml:space="preserve">, </w:t>
-      </w:r>
-      <w:proofErr w:type="spellStart"/>
-      <w:r>
-        <w:t>NivelViejo</w:t>
-      </w:r>
-      <w:proofErr w:type="spellEnd"/>
-      <w:r>
-        <w:rPr>
-          <w:color w:val="2F5496" w:themeColor="accent1" w:themeShade="BF"/>
-        </w:rPr>
-        <w:t>))</w:t>
-      </w:r>
-      <w:r>
-        <w:t xml:space="preserve"> , Retract</w:t>
-      </w:r>
-      <w:r>
-        <w:rPr>
-          <w:color w:val="2F5496" w:themeColor="accent1" w:themeShade="BF"/>
-        </w:rPr>
-        <w:t>(</w:t>
-      </w:r>
-      <w:proofErr w:type="spellStart"/>
-      <w:r>
-        <w:rPr>
-          <w:color w:val="2F5496" w:themeColor="accent1" w:themeShade="BF"/>
-        </w:rPr>
-        <w:t>accion</w:t>
-      </w:r>
-      <w:proofErr w:type="spellEnd"/>
-      <w:r>
-        <w:rPr>
-          <w:color w:val="2F5496" w:themeColor="accent1" w:themeShade="BF"/>
-        </w:rPr>
-        <w:t>(</w:t>
-      </w:r>
-      <w:proofErr w:type="spellStart"/>
-      <w:r>
-        <w:rPr>
-          <w:color w:val="00B050"/>
-        </w:rPr>
-        <w:t>emergenciaMedica</w:t>
-      </w:r>
-      <w:proofErr w:type="spellEnd"/>
-      <w:r>
-        <w:rPr>
-          <w:color w:val="2F5496" w:themeColor="accent1" w:themeShade="BF"/>
-        </w:rPr>
-        <w:t>))</w:t>
-      </w:r>
     </w:p>
-    <w:p/>
     <w:p>
       <w:pPr>
         <w:pStyle w:val="Prrafodelista"/>
@@ -1776,13 +1653,66 @@
           <w:numId w:val="3"/>
         </w:numPr>
       </w:pPr>
-      <w:proofErr w:type="spellStart"/>
-      <w:r>
-        <w:rPr>
-          <w:color w:val="2F5496" w:themeColor="accent1" w:themeShade="BF"/>
-        </w:rPr>
-        <w:lastRenderedPageBreak/>
-        <w:t>accion</w:t>
+      <w:r>
+        <w:rPr>
+          <w:color w:val="2F5496" w:themeColor="accent1" w:themeShade="BF"/>
+        </w:rPr>
+        <w:t>escuchada(</w:t>
+      </w:r>
+      <w:r>
+        <w:t>P</w:t>
+      </w:r>
+      <w:r>
+        <w:t>alabra</w:t>
+      </w:r>
+      <w:r>
+        <w:t>,</w:t>
+      </w:r>
+      <w:r>
+        <w:t>_</w:t>
+      </w:r>
+      <w:r>
+        <w:rPr>
+          <w:color w:val="2F5496" w:themeColor="accent1" w:themeShade="BF"/>
+        </w:rPr>
+        <w:t>)</w:t>
+      </w:r>
+      <w:r>
+        <w:t xml:space="preserve">, </w:t>
+      </w:r>
+      <w:r>
+        <w:rPr>
+          <w:color w:val="2F5496" w:themeColor="accent1" w:themeShade="BF"/>
+        </w:rPr>
+        <w:t>critica(</w:t>
+      </w:r>
+      <w:r>
+        <w:t>Incidente</w:t>
+      </w:r>
+      <w:r>
+        <w:t xml:space="preserve">, </w:t>
+      </w:r>
+      <w:r>
+        <w:t>P</w:t>
+      </w:r>
+      <w:r>
+        <w:t>alabra</w:t>
+      </w:r>
+      <w:r>
+        <w:rPr>
+          <w:color w:val="2F5496" w:themeColor="accent1" w:themeShade="BF"/>
+        </w:rPr>
+        <w:t>)</w:t>
+      </w:r>
+      <w:r>
+        <w:t xml:space="preserve">, </w:t>
+      </w:r>
+      <w:proofErr w:type="spellStart"/>
+      <w:r>
+        <w:rPr>
+          <w:color w:val="2F5496" w:themeColor="accent1" w:themeShade="BF"/>
+        </w:rPr>
+        <w:t>noSospecho</w:t>
       </w:r>
       <w:proofErr w:type="spellEnd"/>
       <w:r>
@@ -1791,14 +1721,9 @@
         </w:rPr>
         <w:t>(</w:t>
       </w:r>
-      <w:proofErr w:type="spellStart"/>
-      <w:r>
-        <w:rPr>
-          <w:color w:val="00B050"/>
-        </w:rPr>
-        <w:t>explosion</w:t>
-      </w:r>
-      <w:proofErr w:type="spellEnd"/>
+      <w:r>
+        <w:t>Incidente</w:t>
+      </w:r>
       <w:r>
         <w:rPr>
           <w:color w:val="2F5496" w:themeColor="accent1" w:themeShade="BF"/>
@@ -1812,7 +1737,64 @@
         <w:t>→</w:t>
       </w:r>
       <w:r>
-        <w:t xml:space="preserve"> Llamar Policía</w:t>
+        <w:t xml:space="preserve"> </w:t>
+      </w:r>
+      <w:proofErr w:type="spellStart"/>
+      <w:r>
+        <w:t>Assert</w:t>
+      </w:r>
+      <w:proofErr w:type="spellEnd"/>
+      <w:r>
+        <w:rPr>
+          <w:color w:val="2F5496" w:themeColor="accent1" w:themeShade="BF"/>
+        </w:rPr>
+        <w:t>(sospecho(</w:t>
+      </w:r>
+      <w:r>
+        <w:t>Incidente</w:t>
+      </w:r>
+      <w:r>
+        <w:rPr>
+          <w:color w:val="2F5496" w:themeColor="accent1" w:themeShade="BF"/>
+        </w:rPr>
+        <w:t>))</w:t>
+      </w:r>
+      <w:r>
+        <w:t xml:space="preserve">, </w:t>
+      </w:r>
+      <w:proofErr w:type="spellStart"/>
+      <w:r>
+        <w:t>Retract</w:t>
+      </w:r>
+      <w:proofErr w:type="spellEnd"/>
+      <w:r>
+        <w:rPr>
+          <w:color w:val="2F5496" w:themeColor="accent1" w:themeShade="BF"/>
+        </w:rPr>
+        <w:t>(</w:t>
+      </w:r>
+      <w:proofErr w:type="spellStart"/>
+      <w:r>
+        <w:rPr>
+          <w:color w:val="2F5496" w:themeColor="accent1" w:themeShade="BF"/>
+        </w:rPr>
+        <w:t>noSospecho</w:t>
+      </w:r>
+      <w:proofErr w:type="spellEnd"/>
+      <w:r>
+        <w:rPr>
+          <w:color w:val="2F5496" w:themeColor="accent1" w:themeShade="BF"/>
+        </w:rPr>
+        <w:t>(</w:t>
+      </w:r>
+      <w:r>
+        <w:t>Incidente</w:t>
+      </w:r>
+      <w:r>
+        <w:rPr>
+          <w:color w:val="2F5496" w:themeColor="accent1" w:themeShade="BF"/>
+        </w:rPr>
+        <w:t>))</w:t>
       </w:r>
     </w:p>
     <w:p>
@@ -1823,12 +1805,35 @@
           <w:numId w:val="3"/>
         </w:numPr>
       </w:pPr>
-      <w:proofErr w:type="spellStart"/>
-      <w:r>
-        <w:rPr>
-          <w:color w:val="2F5496" w:themeColor="accent1" w:themeShade="BF"/>
-        </w:rPr>
-        <w:t>accion</w:t>
+      <w:r>
+        <w:rPr>
+          <w:color w:val="2F5496" w:themeColor="accent1" w:themeShade="BF"/>
+        </w:rPr>
+        <w:t>escuchada(</w:t>
+      </w:r>
+      <w:proofErr w:type="spellStart"/>
+      <w:r>
+        <w:t>Palabra</w:t>
+      </w:r>
+      <w:r>
+        <w:t>,N</w:t>
+      </w:r>
+      <w:proofErr w:type="spellEnd"/>
+      <w:r>
+        <w:rPr>
+          <w:color w:val="2F5496" w:themeColor="accent1" w:themeShade="BF"/>
+        </w:rPr>
+        <w:t>)</w:t>
+      </w:r>
+      <w:r>
+        <w:t xml:space="preserve">, </w:t>
+      </w:r>
+      <w:proofErr w:type="spellStart"/>
+      <w:r>
+        <w:rPr>
+          <w:color w:val="2F5496" w:themeColor="accent1" w:themeShade="BF"/>
+        </w:rPr>
+        <w:t>tieneRiesgo</w:t>
       </w:r>
       <w:proofErr w:type="spellEnd"/>
       <w:r>
@@ -1837,14 +1842,15 @@
         </w:rPr>
         <w:t>(</w:t>
       </w:r>
-      <w:proofErr w:type="spellStart"/>
-      <w:r>
-        <w:rPr>
-          <w:color w:val="00B050"/>
-        </w:rPr>
-        <w:t>explosion</w:t>
-      </w:r>
-      <w:proofErr w:type="spellEnd"/>
+      <w:r>
+        <w:t xml:space="preserve">Incidente, </w:t>
+      </w:r>
+      <w:r>
+        <w:t>Palabra</w:t>
+      </w:r>
+      <w:r>
+        <w:t>, Valor</w:t>
+      </w:r>
       <w:r>
         <w:rPr>
           <w:color w:val="2F5496" w:themeColor="accent1" w:themeShade="BF"/>
@@ -1858,7 +1864,25 @@
         <w:t>→</w:t>
       </w:r>
       <w:r>
-        <w:t xml:space="preserve"> Enviar audio con la situación y lugar</w:t>
+        <w:t xml:space="preserve"> </w:t>
+      </w:r>
+      <w:r>
+        <w:t>Assert</w:t>
+      </w:r>
+      <w:r>
+        <w:rPr>
+          <w:color w:val="2F5496" w:themeColor="accent1" w:themeShade="BF"/>
+        </w:rPr>
+        <w:t>(clasificada(</w:t>
+      </w:r>
+      <w:r>
+        <w:t>Incidente, Palabra</w:t>
+      </w:r>
+      <w:r>
+        <w:rPr>
+          <w:color w:val="2F5496" w:themeColor="accent1" w:themeShade="BF"/>
+        </w:rPr>
+        <w:t>))</w:t>
       </w:r>
     </w:p>
     <w:p>
@@ -1869,26 +1893,21 @@
           <w:numId w:val="3"/>
         </w:numPr>
       </w:pPr>
-      <w:proofErr w:type="spellStart"/>
-      <w:r>
-        <w:rPr>
-          <w:color w:val="2F5496" w:themeColor="accent1" w:themeShade="BF"/>
-        </w:rPr>
-        <w:t>accion</w:t>
-      </w:r>
-      <w:proofErr w:type="spellEnd"/>
-      <w:r>
-        <w:rPr>
-          <w:color w:val="2F5496" w:themeColor="accent1" w:themeShade="BF"/>
-        </w:rPr>
-        <w:t>(</w:t>
-      </w:r>
-      <w:proofErr w:type="spellStart"/>
-      <w:r>
-        <w:rPr>
-          <w:color w:val="00B050"/>
-        </w:rPr>
-        <w:t>explosion</w:t>
+      <w:r>
+        <w:rPr>
+          <w:color w:val="2F5496" w:themeColor="accent1" w:themeShade="BF"/>
+        </w:rPr>
+        <w:t>escuchada(</w:t>
+      </w:r>
+      <w:proofErr w:type="spellStart"/>
+      <w:r>
+        <w:t>P</w:t>
+      </w:r>
+      <w:r>
+        <w:t>alabra</w:t>
+      </w:r>
+      <w:r>
+        <w:t>,N</w:t>
       </w:r>
       <w:proofErr w:type="spellEnd"/>
       <w:r>
@@ -1898,151 +1917,44 @@
         <w:t>)</w:t>
       </w:r>
       <w:r>
-        <w:t>,</w:t>
-      </w:r>
-      <w:r>
         <w:t xml:space="preserve"> </w:t>
       </w:r>
       <w:r>
-        <w:rPr>
-          <w:color w:val="2F5496" w:themeColor="accent1" w:themeShade="BF"/>
-        </w:rPr>
-        <w:t>riesgo(</w:t>
-      </w:r>
-      <w:proofErr w:type="spellStart"/>
-      <w:r>
-        <w:rPr>
-          <w:color w:val="00B050"/>
-        </w:rPr>
-        <w:t>explosion</w:t>
-      </w:r>
-      <w:proofErr w:type="spellEnd"/>
-      <w:r>
-        <w:t xml:space="preserve">, </w:t>
-      </w:r>
-      <w:proofErr w:type="spellStart"/>
-      <w:r>
-        <w:t>NivelViejo</w:t>
-      </w:r>
-      <w:proofErr w:type="spellEnd"/>
-      <w:r>
-        <w:rPr>
-          <w:color w:val="2F5496" w:themeColor="accent1" w:themeShade="BF"/>
-        </w:rPr>
-        <w:t>)</w:t>
+        <w:t>→</w:t>
       </w:r>
       <w:r>
         <w:t xml:space="preserve"> </w:t>
       </w:r>
-      <w:r>
-        <w:t>→</w:t>
-      </w:r>
-      <w:r>
-        <w:t xml:space="preserve"> Assert</w:t>
-      </w:r>
-      <w:r>
-        <w:rPr>
-          <w:color w:val="2F5496" w:themeColor="accent1" w:themeShade="BF"/>
-        </w:rPr>
-        <w:t>(riesgo(</w:t>
-      </w:r>
-      <w:proofErr w:type="spellStart"/>
-      <w:r>
-        <w:rPr>
-          <w:color w:val="00B050"/>
-        </w:rPr>
-        <w:t>explosion</w:t>
-      </w:r>
-      <w:proofErr w:type="spellEnd"/>
-      <w:r>
-        <w:t xml:space="preserve">, </w:t>
-      </w:r>
-      <w:r>
-        <w:rPr>
-          <w:color w:val="00B050"/>
-        </w:rPr>
-        <w:t>0</w:t>
-      </w:r>
+      <w:proofErr w:type="spellStart"/>
+      <w:r>
+        <w:t>Retract</w:t>
+      </w:r>
+      <w:proofErr w:type="spellEnd"/>
+      <w:r>
+        <w:rPr>
+          <w:color w:val="2F5496" w:themeColor="accent1" w:themeShade="BF"/>
+        </w:rPr>
+        <w:t>(escuchada(</w:t>
+      </w:r>
+      <w:proofErr w:type="spellStart"/>
+      <w:r>
+        <w:t>P</w:t>
+      </w:r>
+      <w:r>
+        <w:t>alabra</w:t>
+      </w:r>
+      <w:r>
+        <w:t>,N</w:t>
+      </w:r>
+      <w:proofErr w:type="spellEnd"/>
       <w:r>
         <w:rPr>
           <w:color w:val="2F5496" w:themeColor="accent1" w:themeShade="BF"/>
         </w:rPr>
         <w:t>))</w:t>
       </w:r>
-      <w:r>
-        <w:t>, Retract</w:t>
-      </w:r>
-      <w:r>
-        <w:rPr>
-          <w:color w:val="2F5496" w:themeColor="accent1" w:themeShade="BF"/>
-        </w:rPr>
-        <w:t>(riesgo(</w:t>
-      </w:r>
-      <w:proofErr w:type="spellStart"/>
-      <w:r>
-        <w:rPr>
-          <w:color w:val="00B050"/>
-        </w:rPr>
-        <w:t>explosion</w:t>
-      </w:r>
-      <w:proofErr w:type="spellEnd"/>
-      <w:r>
-        <w:t xml:space="preserve">, </w:t>
-      </w:r>
-      <w:proofErr w:type="spellStart"/>
-      <w:r>
-        <w:t>NivelViejo</w:t>
-      </w:r>
-      <w:proofErr w:type="spellEnd"/>
-      <w:r>
-        <w:rPr>
-          <w:color w:val="2F5496" w:themeColor="accent1" w:themeShade="BF"/>
-        </w:rPr>
-        <w:t>))</w:t>
-      </w:r>
-      <w:r>
-        <w:t xml:space="preserve"> , Retract</w:t>
-      </w:r>
-      <w:r>
-        <w:rPr>
-          <w:color w:val="2F5496" w:themeColor="accent1" w:themeShade="BF"/>
-        </w:rPr>
-        <w:t>(</w:t>
-      </w:r>
-      <w:proofErr w:type="spellStart"/>
-      <w:r>
-        <w:rPr>
-          <w:color w:val="2F5496" w:themeColor="accent1" w:themeShade="BF"/>
-        </w:rPr>
-        <w:t>accion</w:t>
-      </w:r>
-      <w:proofErr w:type="spellEnd"/>
-      <w:r>
-        <w:rPr>
-          <w:color w:val="2F5496" w:themeColor="accent1" w:themeShade="BF"/>
-        </w:rPr>
-        <w:t>(</w:t>
-      </w:r>
-      <w:proofErr w:type="spellStart"/>
-      <w:r>
-        <w:rPr>
-          <w:color w:val="00B050"/>
-        </w:rPr>
-        <w:t>explosion</w:t>
-      </w:r>
-      <w:proofErr w:type="spellEnd"/>
-      <w:r>
-        <w:rPr>
-          <w:color w:val="2F5496" w:themeColor="accent1" w:themeShade="BF"/>
-        </w:rPr>
-        <w:t>))</w:t>
-      </w:r>
     </w:p>
-    <w:p>
-      <w:pPr>
-        <w:ind w:left="708" w:hanging="708"/>
-      </w:pPr>
-    </w:p>
+    <w:p/>
     <w:p>
       <w:pPr>
         <w:pStyle w:val="Ttulo2"/>
@@ -2064,8 +1976,45 @@
           <w:szCs w:val="24"/>
           <w:lang w:eastAsia="es-AR"/>
         </w:rPr>
-        <w:t>Reglas que procesan lo escuchado por el agente</w:t>
-      </w:r>
+        <w:t>Reglas para reconocer frases</w:t>
+      </w:r>
+    </w:p>
+    <w:p>
+      <w:pPr>
+        <w:pStyle w:val="paragraph"/>
+        <w:spacing w:before="0" w:beforeAutospacing="0" w:after="0" w:afterAutospacing="0"/>
+        <w:ind w:firstLine="225"/>
+        <w:textAlignment w:val="baseline"/>
+        <w:rPr>
+          <w:rStyle w:val="spellingerror"/>
+          <w:sz w:val="20"/>
+          <w:szCs w:val="20"/>
+        </w:rPr>
+      </w:pPr>
+      <w:r>
+        <w:rPr>
+          <w:rStyle w:val="spellingerror"/>
+          <w:sz w:val="20"/>
+          <w:szCs w:val="20"/>
+        </w:rPr>
+        <w:t>Estas</w:t>
+      </w:r>
+      <w:r>
+        <w:rPr>
+          <w:rStyle w:val="spellingerror"/>
+          <w:sz w:val="20"/>
+          <w:szCs w:val="20"/>
+        </w:rPr>
+        <w:t xml:space="preserve"> reglas se construyeron luego de identificar las frases que el agente debe reconocer.</w:t>
+      </w:r>
+    </w:p>
+    <w:p>
+      <w:pPr>
+        <w:pStyle w:val="paragraph"/>
+        <w:spacing w:before="0" w:beforeAutospacing="0" w:after="0" w:afterAutospacing="0"/>
+        <w:ind w:left="708" w:hanging="483"/>
+        <w:textAlignment w:val="baseline"/>
+      </w:pPr>
     </w:p>
     <w:p>
       <w:pPr>
@@ -2074,29 +2023,18 @@
           <w:ilvl w:val="0"/>
           <w:numId w:val="3"/>
         </w:numPr>
-      </w:pPr>
-      <w:proofErr w:type="gramStart"/>
-      <w:r>
-        <w:rPr>
-          <w:color w:val="2F5496" w:themeColor="accent1" w:themeShade="BF"/>
-        </w:rPr>
-        <w:t>c</w:t>
-      </w:r>
-      <w:r>
-        <w:rPr>
-          <w:color w:val="2F5496" w:themeColor="accent1" w:themeShade="BF"/>
-        </w:rPr>
-        <w:t>lasificada(</w:t>
-      </w:r>
-      <w:proofErr w:type="gramEnd"/>
-      <w:r>
-        <w:t xml:space="preserve">Incidente, </w:t>
-      </w:r>
-      <w:r>
-        <w:t>P</w:t>
-      </w:r>
-      <w:r>
-        <w:t>alabra</w:t>
+        <w:rPr>
+          <w:color w:val="2F5496" w:themeColor="accent1" w:themeShade="BF"/>
+        </w:rPr>
+      </w:pPr>
+      <w:r>
+        <w:rPr>
+          <w:color w:val="2F5496" w:themeColor="accent1" w:themeShade="BF"/>
+        </w:rPr>
+        <w:t>frase(</w:t>
+      </w:r>
+      <w:r>
+        <w:t>palabra1, palabra2</w:t>
       </w:r>
       <w:r>
         <w:rPr>
@@ -2105,16 +2043,113 @@
         <w:t>)</w:t>
       </w:r>
       <w:r>
+        <w:t>,</w:t>
+      </w:r>
+      <w:r>
+        <w:rPr>
+          <w:color w:val="2F5496" w:themeColor="accent1" w:themeShade="BF"/>
+        </w:rPr>
+        <w:t xml:space="preserve"> </w:t>
+      </w:r>
+      <w:r>
+        <w:rPr>
+          <w:color w:val="2F5496" w:themeColor="accent1" w:themeShade="BF"/>
+        </w:rPr>
+        <w:t>escuchada(</w:t>
+      </w:r>
+      <w:r>
+        <w:t>palabra1, N</w:t>
+      </w:r>
+      <w:r>
+        <w:rPr>
+          <w:color w:val="2F5496" w:themeColor="accent1" w:themeShade="BF"/>
+        </w:rPr>
+        <w:t>)</w:t>
+      </w:r>
+      <w:r>
         <w:t xml:space="preserve">, </w:t>
       </w:r>
-      <w:proofErr w:type="spellStart"/>
-      <w:r>
-        <w:rPr>
-          <w:color w:val="2F5496" w:themeColor="accent1" w:themeShade="BF"/>
-        </w:rPr>
-        <w:t>tieneRiesgo</w:t>
-      </w:r>
-      <w:proofErr w:type="spellEnd"/>
+      <w:r>
+        <w:rPr>
+          <w:color w:val="2F5496" w:themeColor="accent1" w:themeShade="BF"/>
+        </w:rPr>
+        <w:t>escuchada(</w:t>
+      </w:r>
+      <w:r>
+        <w:t>palabra2, M</w:t>
+      </w:r>
+      <w:r>
+        <w:rPr>
+          <w:color w:val="2F5496" w:themeColor="accent1" w:themeShade="BF"/>
+        </w:rPr>
+        <w:t>)</w:t>
+      </w:r>
+      <w:r>
+        <w:t xml:space="preserve">, M=N+1 </w:t>
+      </w:r>
+      <w:r>
+        <w:t xml:space="preserve">→ </w:t>
+      </w:r>
+      <w:r>
+        <w:t>Assert</w:t>
+      </w:r>
+      <w:r>
+        <w:rPr>
+          <w:color w:val="2F5496" w:themeColor="accent1" w:themeShade="BF"/>
+        </w:rPr>
+        <w:t>(escuchada(</w:t>
+      </w:r>
+      <w:r>
+        <w:t>palabra1</w:t>
+      </w:r>
+      <w:r>
+        <w:t xml:space="preserve"> </w:t>
+      </w:r>
+      <w:r>
+        <w:t xml:space="preserve">+ </w:t>
+      </w:r>
+      <w:r>
+        <w:rPr>
+          <w:color w:val="2F5496" w:themeColor="accent1" w:themeShade="BF"/>
+        </w:rPr>
+        <w:t>’_’</w:t>
+      </w:r>
+      <w:r>
+        <w:t xml:space="preserve"> + palabra2</w:t>
+      </w:r>
+      <w:r>
+        <w:t>, M</w:t>
+      </w:r>
+      <w:r>
+        <w:rPr>
+          <w:color w:val="2F5496" w:themeColor="accent1" w:themeShade="BF"/>
+        </w:rPr>
+        <w:t>))</w:t>
+      </w:r>
+      <w:r>
+        <w:t>, Retract</w:t>
+      </w:r>
+      <w:r>
+        <w:rPr>
+          <w:color w:val="2F5496" w:themeColor="accent1" w:themeShade="BF"/>
+        </w:rPr>
+        <w:t>(escuchada(</w:t>
+      </w:r>
+      <w:r>
+        <w:t>palabra1, N</w:t>
+      </w:r>
+      <w:r>
+        <w:rPr>
+          <w:color w:val="2F5496" w:themeColor="accent1" w:themeShade="BF"/>
+        </w:rPr>
+        <w:t>))</w:t>
+      </w:r>
+      <w:r>
+        <w:t xml:space="preserve">, </w:t>
+      </w:r>
+      <w:r>
+        <w:t>Retract</w:t>
+      </w:r>
       <w:r>
         <w:rPr>
           <w:color w:val="2F5496" w:themeColor="accent1" w:themeShade="BF"/>
@@ -2122,22 +2157,13 @@
         <w:t>(</w:t>
       </w:r>
       <w:r>
-        <w:t>Incidente</w:t>
-      </w:r>
-      <w:r>
-        <w:t xml:space="preserve">, </w:t>
-      </w:r>
-      <w:r>
-        <w:t>P</w:t>
-      </w:r>
-      <w:r>
-        <w:t xml:space="preserve">alabra, </w:t>
-      </w:r>
-      <w:r>
-        <w:t>V</w:t>
-      </w:r>
-      <w:r>
-        <w:t>alor</w:t>
+        <w:rPr>
+          <w:color w:val="2F5496" w:themeColor="accent1" w:themeShade="BF"/>
+        </w:rPr>
+        <w:t>escuchada(</w:t>
+      </w:r>
+      <w:r>
+        <w:t>palabra2, M</w:t>
       </w:r>
       <w:r>
         <w:rPr>
@@ -2146,891 +2172,11 @@
         <w:t>)</w:t>
       </w:r>
       <w:r>
-        <w:t>,</w:t>
-      </w:r>
-      <w:r>
-        <w:t xml:space="preserve"> </w:t>
-      </w:r>
-      <w:r>
-        <w:rPr>
-          <w:color w:val="2F5496" w:themeColor="accent1" w:themeShade="BF"/>
-        </w:rPr>
-        <w:t>riesgo(</w:t>
-      </w:r>
-      <w:r>
-        <w:t>Incidente</w:t>
-      </w:r>
-      <w:r>
-        <w:t xml:space="preserve">, </w:t>
-      </w:r>
-      <w:proofErr w:type="spellStart"/>
-      <w:r>
-        <w:t>V</w:t>
-      </w:r>
-      <w:r>
-        <w:t>iejoNivel</w:t>
-      </w:r>
-      <w:proofErr w:type="spellEnd"/>
-      <w:r>
         <w:rPr>
           <w:color w:val="2F5496" w:themeColor="accent1" w:themeShade="BF"/>
         </w:rPr>
         <w:t>)</w:t>
       </w:r>
-      <w:r>
-        <w:t xml:space="preserve"> </w:t>
-      </w:r>
-      <w:r>
-        <w:t>→</w:t>
-      </w:r>
-      <w:r>
-        <w:t xml:space="preserve"> Assert</w:t>
-      </w:r>
-      <w:r>
-        <w:rPr>
-          <w:color w:val="2F5496" w:themeColor="accent1" w:themeShade="BF"/>
-        </w:rPr>
-        <w:t>(riesgo(</w:t>
-      </w:r>
-      <w:r>
-        <w:t>Incidente</w:t>
-      </w:r>
-      <w:r>
-        <w:t xml:space="preserve">, </w:t>
-      </w:r>
-      <w:proofErr w:type="spellStart"/>
-      <w:r>
-        <w:t>V</w:t>
-      </w:r>
-      <w:r>
-        <w:t>iejoNivel</w:t>
-      </w:r>
-      <w:proofErr w:type="spellEnd"/>
-      <w:r>
-        <w:t xml:space="preserve"> </w:t>
-      </w:r>
-      <w:r>
-        <w:rPr>
-          <w:color w:val="C00000"/>
-        </w:rPr>
-        <w:t>+</w:t>
-      </w:r>
-      <w:r>
-        <w:rPr>
-          <w:color w:val="C00000"/>
-        </w:rPr>
-        <w:t xml:space="preserve"> </w:t>
-      </w:r>
-      <w:r>
-        <w:t>V</w:t>
-      </w:r>
-      <w:r>
-        <w:t>alor</w:t>
-      </w:r>
-      <w:r>
-        <w:rPr>
-          <w:color w:val="2F5496" w:themeColor="accent1" w:themeShade="BF"/>
-        </w:rPr>
-        <w:t>))</w:t>
-      </w:r>
-      <w:r>
-        <w:t>, Retract</w:t>
-      </w:r>
-      <w:r>
-        <w:rPr>
-          <w:color w:val="2F5496" w:themeColor="accent1" w:themeShade="BF"/>
-        </w:rPr>
-        <w:t>(riesgo(</w:t>
-      </w:r>
-      <w:r>
-        <w:t>Incidente</w:t>
-      </w:r>
-      <w:r>
-        <w:t xml:space="preserve">, </w:t>
-      </w:r>
-      <w:proofErr w:type="spellStart"/>
-      <w:r>
-        <w:t>V</w:t>
-      </w:r>
-      <w:r>
-        <w:t>iejoNivel</w:t>
-      </w:r>
-      <w:proofErr w:type="spellEnd"/>
-      <w:r>
-        <w:rPr>
-          <w:color w:val="2F5496" w:themeColor="accent1" w:themeShade="BF"/>
-        </w:rPr>
-        <w:t>))</w:t>
-      </w:r>
-      <w:r>
-        <w:t>, Retract</w:t>
-      </w:r>
-      <w:r>
-        <w:rPr>
-          <w:color w:val="2F5496" w:themeColor="accent1" w:themeShade="BF"/>
-        </w:rPr>
-        <w:t>(clasificada(</w:t>
-      </w:r>
-      <w:r>
-        <w:t xml:space="preserve">Incidente, </w:t>
-      </w:r>
-      <w:r>
-        <w:t>P</w:t>
-      </w:r>
-      <w:r>
-        <w:t>alabra</w:t>
-      </w:r>
-      <w:r>
-        <w:rPr>
-          <w:color w:val="2F5496" w:themeColor="accent1" w:themeShade="BF"/>
-        </w:rPr>
-        <w:t>))</w:t>
-      </w:r>
-      <w:r>
-        <w:t>.</w:t>
-      </w:r>
-    </w:p>
-    <w:p>
-      <w:pPr>
-        <w:pStyle w:val="Prrafodelista"/>
-        <w:numPr>
-          <w:ilvl w:val="0"/>
-          <w:numId w:val="3"/>
-        </w:numPr>
-      </w:pPr>
-      <w:proofErr w:type="spellStart"/>
-      <w:r>
-        <w:rPr>
-          <w:color w:val="2F5496" w:themeColor="accent1" w:themeShade="BF"/>
-        </w:rPr>
-        <w:t>limiteRiesgo</w:t>
-      </w:r>
-      <w:proofErr w:type="spellEnd"/>
-      <w:r>
-        <w:rPr>
-          <w:color w:val="2F5496" w:themeColor="accent1" w:themeShade="BF"/>
-        </w:rPr>
-        <w:t>(</w:t>
-      </w:r>
-      <w:r>
-        <w:t>Incidente</w:t>
-      </w:r>
-      <w:r>
-        <w:t xml:space="preserve">, </w:t>
-      </w:r>
-      <w:r>
-        <w:t>L</w:t>
-      </w:r>
-      <w:r>
-        <w:t>imite</w:t>
-      </w:r>
-      <w:r>
-        <w:rPr>
-          <w:color w:val="2F5496" w:themeColor="accent1" w:themeShade="BF"/>
-        </w:rPr>
-        <w:t>)</w:t>
-      </w:r>
-      <w:r>
-        <w:t>,</w:t>
-      </w:r>
-      <w:r>
-        <w:t xml:space="preserve"> </w:t>
-      </w:r>
-      <w:r>
-        <w:rPr>
-          <w:color w:val="2F5496" w:themeColor="accent1" w:themeShade="BF"/>
-        </w:rPr>
-        <w:t>riesgo(</w:t>
-      </w:r>
-      <w:r>
-        <w:t>Incidente</w:t>
-      </w:r>
-      <w:r>
-        <w:t xml:space="preserve">, </w:t>
-      </w:r>
-      <w:r>
-        <w:t>N</w:t>
-      </w:r>
-      <w:r>
-        <w:t>ivel</w:t>
-      </w:r>
-      <w:r>
-        <w:rPr>
-          <w:color w:val="2F5496" w:themeColor="accent1" w:themeShade="BF"/>
-        </w:rPr>
-        <w:t>)</w:t>
-      </w:r>
-      <w:r>
-        <w:t xml:space="preserve">, </w:t>
-      </w:r>
-      <w:r>
-        <w:t>N</w:t>
-      </w:r>
-      <w:r>
-        <w:t xml:space="preserve">ivel </w:t>
-      </w:r>
-      <w:r>
-        <w:t>&gt;</w:t>
-      </w:r>
-      <w:r>
-        <w:rPr>
-          <w:color w:val="2F5496" w:themeColor="accent1" w:themeShade="BF"/>
-        </w:rPr>
-        <w:t>=</w:t>
-      </w:r>
-      <w:r>
-        <w:t xml:space="preserve"> </w:t>
-      </w:r>
-      <w:r>
-        <w:t>L</w:t>
-      </w:r>
-      <w:r>
-        <w:t>imite</w:t>
-      </w:r>
-      <w:r>
-        <w:t xml:space="preserve">, </w:t>
-      </w:r>
-      <w:r>
-        <w:rPr>
-          <w:color w:val="2F5496" w:themeColor="accent1" w:themeShade="BF"/>
-        </w:rPr>
-        <w:t>sospecho(</w:t>
-      </w:r>
-      <w:r>
-        <w:t>Incidente</w:t>
-      </w:r>
-      <w:r>
-        <w:rPr>
-          <w:color w:val="2F5496" w:themeColor="accent1" w:themeShade="BF"/>
-        </w:rPr>
-        <w:t>)</w:t>
-      </w:r>
-      <w:r>
-        <w:t xml:space="preserve"> </w:t>
-      </w:r>
-      <w:r>
-        <w:t>→</w:t>
-      </w:r>
-      <w:r>
-        <w:t xml:space="preserve"> </w:t>
-      </w:r>
-      <w:r>
-        <w:t>Assert</w:t>
-      </w:r>
-      <w:r>
-        <w:rPr>
-          <w:color w:val="2F5496" w:themeColor="accent1" w:themeShade="BF"/>
-        </w:rPr>
-        <w:t>(</w:t>
-      </w:r>
-      <w:proofErr w:type="spellStart"/>
-      <w:r>
-        <w:rPr>
-          <w:color w:val="2F5496" w:themeColor="accent1" w:themeShade="BF"/>
-        </w:rPr>
-        <w:t>accion</w:t>
-      </w:r>
-      <w:proofErr w:type="spellEnd"/>
-      <w:r>
-        <w:rPr>
-          <w:color w:val="2F5496" w:themeColor="accent1" w:themeShade="BF"/>
-        </w:rPr>
-        <w:t>(</w:t>
-      </w:r>
-      <w:r>
-        <w:t>Incidente</w:t>
-      </w:r>
-      <w:r>
-        <w:rPr>
-          <w:color w:val="2F5496" w:themeColor="accent1" w:themeShade="BF"/>
-        </w:rPr>
-        <w:t>))</w:t>
-      </w:r>
-      <w:r>
-        <w:t xml:space="preserve">, </w:t>
-      </w:r>
-      <w:r>
-        <w:t>Assert</w:t>
-      </w:r>
-      <w:r>
-        <w:rPr>
-          <w:color w:val="2F5496" w:themeColor="accent1" w:themeShade="BF"/>
-        </w:rPr>
-        <w:t>(</w:t>
-      </w:r>
-      <w:proofErr w:type="spellStart"/>
-      <w:r>
-        <w:rPr>
-          <w:color w:val="2F5496" w:themeColor="accent1" w:themeShade="BF"/>
-        </w:rPr>
-        <w:t>noSospecho</w:t>
-      </w:r>
-      <w:proofErr w:type="spellEnd"/>
-      <w:r>
-        <w:rPr>
-          <w:color w:val="2F5496" w:themeColor="accent1" w:themeShade="BF"/>
-        </w:rPr>
-        <w:t>(</w:t>
-      </w:r>
-      <w:r>
-        <w:t>Incidente</w:t>
-      </w:r>
-      <w:r>
-        <w:rPr>
-          <w:color w:val="2F5496" w:themeColor="accent1" w:themeShade="BF"/>
-        </w:rPr>
-        <w:t>))</w:t>
-      </w:r>
-      <w:r>
-        <w:t xml:space="preserve">, </w:t>
-      </w:r>
-      <w:r>
-        <w:t>Retract</w:t>
-      </w:r>
-      <w:r>
-        <w:rPr>
-          <w:color w:val="2F5496" w:themeColor="accent1" w:themeShade="BF"/>
-        </w:rPr>
-        <w:t>(sospecho(</w:t>
-      </w:r>
-      <w:r>
-        <w:t>Incidente</w:t>
-      </w:r>
-      <w:r>
-        <w:rPr>
-          <w:color w:val="2F5496" w:themeColor="accent1" w:themeShade="BF"/>
-        </w:rPr>
-        <w:t>))</w:t>
-      </w:r>
-    </w:p>
-    <w:p>
-      <w:pPr>
-        <w:pStyle w:val="Prrafodelista"/>
-        <w:numPr>
-          <w:ilvl w:val="0"/>
-          <w:numId w:val="3"/>
-        </w:numPr>
-      </w:pPr>
-      <w:r>
-        <w:rPr>
-          <w:color w:val="2F5496" w:themeColor="accent1" w:themeShade="BF"/>
-        </w:rPr>
-        <w:t>escuchada(</w:t>
-      </w:r>
-      <w:proofErr w:type="gramStart"/>
-      <w:r>
-        <w:t>P</w:t>
-      </w:r>
-      <w:r>
-        <w:t>alabra</w:t>
-      </w:r>
-      <w:r>
-        <w:t>,</w:t>
-      </w:r>
-      <w:r>
-        <w:t>_</w:t>
-      </w:r>
-      <w:proofErr w:type="gramEnd"/>
-      <w:r>
-        <w:rPr>
-          <w:color w:val="2F5496" w:themeColor="accent1" w:themeShade="BF"/>
-        </w:rPr>
-        <w:t>)</w:t>
-      </w:r>
-      <w:r>
-        <w:t xml:space="preserve">, </w:t>
-      </w:r>
-      <w:r>
-        <w:rPr>
-          <w:color w:val="2F5496" w:themeColor="accent1" w:themeShade="BF"/>
-        </w:rPr>
-        <w:t>critica(</w:t>
-      </w:r>
-      <w:r>
-        <w:t>Incidente</w:t>
-      </w:r>
-      <w:r>
-        <w:t xml:space="preserve">, </w:t>
-      </w:r>
-      <w:r>
-        <w:t>P</w:t>
-      </w:r>
-      <w:r>
-        <w:t>alabra</w:t>
-      </w:r>
-      <w:r>
-        <w:rPr>
-          <w:color w:val="2F5496" w:themeColor="accent1" w:themeShade="BF"/>
-        </w:rPr>
-        <w:t>)</w:t>
-      </w:r>
-      <w:r>
-        <w:t xml:space="preserve">, </w:t>
-      </w:r>
-      <w:proofErr w:type="spellStart"/>
-      <w:r>
-        <w:rPr>
-          <w:color w:val="2F5496" w:themeColor="accent1" w:themeShade="BF"/>
-        </w:rPr>
-        <w:t>noSospecho</w:t>
-      </w:r>
-      <w:proofErr w:type="spellEnd"/>
-      <w:r>
-        <w:rPr>
-          <w:color w:val="2F5496" w:themeColor="accent1" w:themeShade="BF"/>
-        </w:rPr>
-        <w:t>(</w:t>
-      </w:r>
-      <w:r>
-        <w:t>Incidente</w:t>
-      </w:r>
-      <w:r>
-        <w:rPr>
-          <w:color w:val="2F5496" w:themeColor="accent1" w:themeShade="BF"/>
-        </w:rPr>
-        <w:t>)</w:t>
-      </w:r>
-      <w:r>
-        <w:t xml:space="preserve"> </w:t>
-      </w:r>
-      <w:r>
-        <w:t>→</w:t>
-      </w:r>
-      <w:r>
-        <w:t xml:space="preserve"> Assert</w:t>
-      </w:r>
-      <w:r>
-        <w:rPr>
-          <w:color w:val="2F5496" w:themeColor="accent1" w:themeShade="BF"/>
-        </w:rPr>
-        <w:t>(sospecho(</w:t>
-      </w:r>
-      <w:r>
-        <w:t>Incidente</w:t>
-      </w:r>
-      <w:r>
-        <w:rPr>
-          <w:color w:val="2F5496" w:themeColor="accent1" w:themeShade="BF"/>
-        </w:rPr>
-        <w:t>))</w:t>
-      </w:r>
-      <w:r>
-        <w:t>, Retract</w:t>
-      </w:r>
-      <w:r>
-        <w:rPr>
-          <w:color w:val="2F5496" w:themeColor="accent1" w:themeShade="BF"/>
-        </w:rPr>
-        <w:t>(</w:t>
-      </w:r>
-      <w:proofErr w:type="spellStart"/>
-      <w:r>
-        <w:rPr>
-          <w:color w:val="2F5496" w:themeColor="accent1" w:themeShade="BF"/>
-        </w:rPr>
-        <w:t>noSospecho</w:t>
-      </w:r>
-      <w:proofErr w:type="spellEnd"/>
-      <w:r>
-        <w:rPr>
-          <w:color w:val="2F5496" w:themeColor="accent1" w:themeShade="BF"/>
-        </w:rPr>
-        <w:t>(</w:t>
-      </w:r>
-      <w:r>
-        <w:t>Incidente</w:t>
-      </w:r>
-      <w:r>
-        <w:rPr>
-          <w:color w:val="2F5496" w:themeColor="accent1" w:themeShade="BF"/>
-        </w:rPr>
-        <w:t>))</w:t>
-      </w:r>
-    </w:p>
-    <w:p>
-      <w:pPr>
-        <w:pStyle w:val="Prrafodelista"/>
-        <w:numPr>
-          <w:ilvl w:val="0"/>
-          <w:numId w:val="3"/>
-        </w:numPr>
-      </w:pPr>
-      <w:r>
-        <w:rPr>
-          <w:color w:val="2F5496" w:themeColor="accent1" w:themeShade="BF"/>
-        </w:rPr>
-        <w:t>escuchada(</w:t>
-      </w:r>
-      <w:proofErr w:type="spellStart"/>
-      <w:proofErr w:type="gramStart"/>
-      <w:r>
-        <w:t>Palabra</w:t>
-      </w:r>
-      <w:r>
-        <w:t>,N</w:t>
-      </w:r>
-      <w:proofErr w:type="spellEnd"/>
-      <w:proofErr w:type="gramEnd"/>
-      <w:r>
-        <w:rPr>
-          <w:color w:val="2F5496" w:themeColor="accent1" w:themeShade="BF"/>
-        </w:rPr>
-        <w:t>)</w:t>
-      </w:r>
-      <w:r>
-        <w:t xml:space="preserve">, </w:t>
-      </w:r>
-      <w:proofErr w:type="spellStart"/>
-      <w:r>
-        <w:rPr>
-          <w:color w:val="2F5496" w:themeColor="accent1" w:themeShade="BF"/>
-        </w:rPr>
-        <w:t>tieneRiesgo</w:t>
-      </w:r>
-      <w:proofErr w:type="spellEnd"/>
-      <w:r>
-        <w:rPr>
-          <w:color w:val="2F5496" w:themeColor="accent1" w:themeShade="BF"/>
-        </w:rPr>
-        <w:t>(</w:t>
-      </w:r>
-      <w:r>
-        <w:t xml:space="preserve">Incidente, </w:t>
-      </w:r>
-      <w:r>
-        <w:t>Palabra</w:t>
-      </w:r>
-      <w:r>
-        <w:t>, Valor</w:t>
-      </w:r>
-      <w:r>
-        <w:rPr>
-          <w:color w:val="2F5496" w:themeColor="accent1" w:themeShade="BF"/>
-        </w:rPr>
-        <w:t>)</w:t>
-      </w:r>
-      <w:r>
-        <w:t xml:space="preserve"> </w:t>
-      </w:r>
-      <w:r>
-        <w:t>→</w:t>
-      </w:r>
-      <w:r>
-        <w:t xml:space="preserve"> </w:t>
-      </w:r>
-      <w:r>
-        <w:t>Assert</w:t>
-      </w:r>
-      <w:r>
-        <w:rPr>
-          <w:color w:val="2F5496" w:themeColor="accent1" w:themeShade="BF"/>
-        </w:rPr>
-        <w:t>(clasificada(</w:t>
-      </w:r>
-      <w:r>
-        <w:t>Incidente, Palabra</w:t>
-      </w:r>
-      <w:r>
-        <w:rPr>
-          <w:color w:val="2F5496" w:themeColor="accent1" w:themeShade="BF"/>
-        </w:rPr>
-        <w:t>))</w:t>
-      </w:r>
-    </w:p>
-    <w:p>
-      <w:pPr>
-        <w:pStyle w:val="Prrafodelista"/>
-        <w:numPr>
-          <w:ilvl w:val="0"/>
-          <w:numId w:val="3"/>
-        </w:numPr>
-      </w:pPr>
-      <w:r>
-        <w:rPr>
-          <w:color w:val="2F5496" w:themeColor="accent1" w:themeShade="BF"/>
-        </w:rPr>
-        <w:t>escuchada(</w:t>
-      </w:r>
-      <w:proofErr w:type="spellStart"/>
-      <w:r>
-        <w:t>P</w:t>
-      </w:r>
-      <w:r>
-        <w:t>alabra</w:t>
-      </w:r>
-      <w:r>
-        <w:t>,N</w:t>
-      </w:r>
-      <w:proofErr w:type="spellEnd"/>
-      <w:r>
-        <w:rPr>
-          <w:color w:val="2F5496" w:themeColor="accent1" w:themeShade="BF"/>
-        </w:rPr>
-        <w:t>)</w:t>
-      </w:r>
-      <w:r>
-        <w:t xml:space="preserve"> </w:t>
-      </w:r>
-      <w:r>
-        <w:t>→</w:t>
-      </w:r>
-      <w:r>
-        <w:t xml:space="preserve"> Retract</w:t>
-      </w:r>
-      <w:r>
-        <w:rPr>
-          <w:color w:val="2F5496" w:themeColor="accent1" w:themeShade="BF"/>
-        </w:rPr>
-        <w:t>(escuchada(</w:t>
-      </w:r>
-      <w:proofErr w:type="spellStart"/>
-      <w:r>
-        <w:t>P</w:t>
-      </w:r>
-      <w:r>
-        <w:t>alabra</w:t>
-      </w:r>
-      <w:r>
-        <w:t>,N</w:t>
-      </w:r>
-      <w:proofErr w:type="spellEnd"/>
-      <w:r>
-        <w:rPr>
-          <w:color w:val="2F5496" w:themeColor="accent1" w:themeShade="BF"/>
-        </w:rPr>
-        <w:t>))</w:t>
-      </w:r>
-    </w:p>
-    <w:p/>
-    <w:p>
-      <w:pPr>
-        <w:pStyle w:val="Ttulo2"/>
-        <w:keepLines w:val="0"/>
-        <w:spacing w:before="0" w:after="120" w:line="240" w:lineRule="auto"/>
-        <w:jc w:val="both"/>
-        <w:textAlignment w:val="baseline"/>
-        <w:rPr>
-          <w:rFonts w:eastAsia="Times New Roman" w:cs="Times"/>
-          <w:bCs/>
-          <w:szCs w:val="24"/>
-          <w:lang w:eastAsia="es-AR"/>
-        </w:rPr>
-      </w:pPr>
-      <w:r>
-        <w:rPr>
-          <w:rFonts w:eastAsia="Times New Roman" w:cs="Times"/>
-          <w:bCs/>
-          <w:szCs w:val="24"/>
-          <w:lang w:eastAsia="es-AR"/>
-        </w:rPr>
-        <w:t>Reglas para reconocer frases</w:t>
-      </w:r>
-    </w:p>
-    <w:p>
-      <w:pPr>
-        <w:pStyle w:val="paragraph"/>
-        <w:spacing w:before="0" w:beforeAutospacing="0" w:after="0" w:afterAutospacing="0"/>
-        <w:ind w:firstLine="225"/>
-        <w:textAlignment w:val="baseline"/>
-        <w:rPr>
-          <w:rStyle w:val="spellingerror"/>
-          <w:sz w:val="20"/>
-          <w:szCs w:val="20"/>
-        </w:rPr>
-      </w:pPr>
-      <w:r>
-        <w:rPr>
-          <w:rStyle w:val="spellingerror"/>
-          <w:sz w:val="20"/>
-          <w:szCs w:val="20"/>
-        </w:rPr>
-        <w:t>Estas</w:t>
-      </w:r>
-      <w:r>
-        <w:rPr>
-          <w:rStyle w:val="spellingerror"/>
-          <w:sz w:val="20"/>
-          <w:szCs w:val="20"/>
-        </w:rPr>
-        <w:t xml:space="preserve"> reglas se construyeron luego de identificar las frases que el agente debe reconocer.</w:t>
-      </w:r>
-    </w:p>
-    <w:p>
-      <w:pPr>
-        <w:pStyle w:val="paragraph"/>
-        <w:spacing w:before="0" w:beforeAutospacing="0" w:after="0" w:afterAutospacing="0"/>
-        <w:ind w:firstLine="225"/>
-        <w:textAlignment w:val="baseline"/>
-      </w:pPr>
-    </w:p>
-    <w:p>
-      <w:pPr>
-        <w:pStyle w:val="Prrafodelista"/>
-        <w:numPr>
-          <w:ilvl w:val="0"/>
-          <w:numId w:val="3"/>
-        </w:numPr>
-        <w:rPr>
-          <w:color w:val="2F5496" w:themeColor="accent1" w:themeShade="BF"/>
-        </w:rPr>
-      </w:pPr>
-      <w:proofErr w:type="gramStart"/>
-      <w:r>
-        <w:rPr>
-          <w:color w:val="2F5496" w:themeColor="accent1" w:themeShade="BF"/>
-        </w:rPr>
-        <w:t>frase(</w:t>
-      </w:r>
-      <w:proofErr w:type="gramEnd"/>
-      <w:r>
-        <w:t>palabra1, palabra2</w:t>
-      </w:r>
-      <w:r>
-        <w:rPr>
-          <w:color w:val="2F5496" w:themeColor="accent1" w:themeShade="BF"/>
-        </w:rPr>
-        <w:t>)</w:t>
-      </w:r>
-      <w:r>
-        <w:t>,</w:t>
-      </w:r>
-      <w:r>
-        <w:rPr>
-          <w:color w:val="2F5496" w:themeColor="accent1" w:themeShade="BF"/>
-        </w:rPr>
-        <w:t xml:space="preserve"> </w:t>
-      </w:r>
-      <w:r>
-        <w:rPr>
-          <w:color w:val="2F5496" w:themeColor="accent1" w:themeShade="BF"/>
-        </w:rPr>
-        <w:t>escuchada(</w:t>
-      </w:r>
-      <w:r>
-        <w:t>palabra1, N</w:t>
-      </w:r>
-      <w:r>
-        <w:rPr>
-          <w:color w:val="2F5496" w:themeColor="accent1" w:themeShade="BF"/>
-        </w:rPr>
-        <w:t>)</w:t>
-      </w:r>
-      <w:r>
-        <w:t xml:space="preserve">, </w:t>
-      </w:r>
-      <w:r>
-        <w:rPr>
-          <w:color w:val="2F5496" w:themeColor="accent1" w:themeShade="BF"/>
-        </w:rPr>
-        <w:t>escuchada(</w:t>
-      </w:r>
-      <w:r>
-        <w:t>palabra2, M</w:t>
-      </w:r>
-      <w:r>
-        <w:rPr>
-          <w:color w:val="2F5496" w:themeColor="accent1" w:themeShade="BF"/>
-        </w:rPr>
-        <w:t>)</w:t>
-      </w:r>
-      <w:r>
-        <w:t xml:space="preserve">, M=N+1 </w:t>
-      </w:r>
-      <w:r>
-        <w:t>→</w:t>
-      </w:r>
-      <w:r>
-        <w:t xml:space="preserve"> </w:t>
-      </w:r>
-      <w:r>
-        <w:t>Assert</w:t>
-      </w:r>
-      <w:r>
-        <w:rPr>
-          <w:color w:val="2F5496" w:themeColor="accent1" w:themeShade="BF"/>
-        </w:rPr>
-        <w:t>(escuchada(</w:t>
-      </w:r>
-      <w:r>
-        <w:t>palabra1</w:t>
-      </w:r>
-      <w:r>
-        <w:t xml:space="preserve"> </w:t>
-      </w:r>
-      <w:r>
-        <w:t xml:space="preserve">+ </w:t>
-      </w:r>
-      <w:r>
-        <w:rPr>
-          <w:color w:val="2F5496" w:themeColor="accent1" w:themeShade="BF"/>
-        </w:rPr>
-        <w:t>’_’</w:t>
-      </w:r>
-      <w:r>
-        <w:t xml:space="preserve"> + palabra2</w:t>
-      </w:r>
-      <w:r>
-        <w:t>, M</w:t>
-      </w:r>
-      <w:r>
-        <w:rPr>
-          <w:color w:val="2F5496" w:themeColor="accent1" w:themeShade="BF"/>
-        </w:rPr>
-        <w:t>))</w:t>
-      </w:r>
-      <w:r>
-        <w:t>, Retract</w:t>
-      </w:r>
-      <w:r>
-        <w:rPr>
-          <w:color w:val="2F5496" w:themeColor="accent1" w:themeShade="BF"/>
-        </w:rPr>
-        <w:t>(escuchada(</w:t>
-      </w:r>
-      <w:r>
-        <w:t>palabra1, N</w:t>
-      </w:r>
-      <w:r>
-        <w:rPr>
-          <w:color w:val="2F5496" w:themeColor="accent1" w:themeShade="BF"/>
-        </w:rPr>
-        <w:t>))</w:t>
-      </w:r>
-      <w:r>
-        <w:t xml:space="preserve">, </w:t>
-      </w:r>
-      <w:r>
-        <w:t>Retract</w:t>
-      </w:r>
-      <w:r>
-        <w:rPr>
-          <w:color w:val="2F5496" w:themeColor="accent1" w:themeShade="BF"/>
-        </w:rPr>
-        <w:t>(</w:t>
-      </w:r>
-      <w:r>
-        <w:rPr>
-          <w:color w:val="2F5496" w:themeColor="accent1" w:themeShade="BF"/>
-        </w:rPr>
-        <w:t>escuchada(</w:t>
-      </w:r>
-      <w:r>
-        <w:t>palabra2, M</w:t>
-      </w:r>
-      <w:r>
-        <w:rPr>
-          <w:color w:val="2F5496" w:themeColor="accent1" w:themeShade="BF"/>
-        </w:rPr>
-        <w:t>)</w:t>
-      </w:r>
-      <w:r>
-        <w:rPr>
-          <w:color w:val="2F5496" w:themeColor="accent1" w:themeShade="BF"/>
-        </w:rPr>
-        <w:t>)</w:t>
-      </w:r>
-      <w:bookmarkStart w:id="0" w:name="_GoBack"/>
-      <w:bookmarkEnd w:id="0"/>
     </w:p>
     <w:p>
       <w:pPr>
@@ -4130,7 +3276,6 @@
               <w:rPr>
                 <w:lang w:eastAsia="es-AR"/>
               </w:rPr>
-              <w:lastRenderedPageBreak/>
               <w:t>18</w:t>
             </w:r>
           </w:p>
@@ -4747,6 +3892,7 @@
               <w:rPr>
                 <w:lang w:eastAsia="es-AR"/>
               </w:rPr>
+              <w:lastRenderedPageBreak/>
               <w:t>29</w:t>
             </w:r>
           </w:p>
@@ -5147,6 +4293,7 @@
     </w:p>
     <w:p>
       <w:proofErr w:type="spellStart"/>
+      <w:proofErr w:type="gramStart"/>
       <w:r>
         <w:rPr>
           <w:color w:val="2F5496" w:themeColor="accent1" w:themeShade="BF"/>
@@ -5161,11 +4308,11 @@
         <w:t>(</w:t>
       </w:r>
       <w:proofErr w:type="spellStart"/>
+      <w:proofErr w:type="gramEnd"/>
       <w:r>
         <w:t>TipoIncidente</w:t>
       </w:r>
       <w:proofErr w:type="spellEnd"/>
-      <w:proofErr w:type="gramStart"/>
       <w:r>
         <w:rPr>
           <w:color w:val="2F5496" w:themeColor="accent1" w:themeShade="BF"/>
@@ -5182,7 +4329,6 @@
         </w:rPr>
         <w:t xml:space="preserve"> :</w:t>
       </w:r>
-      <w:proofErr w:type="gramEnd"/>
       <w:r>
         <w:rPr>
           <w:rStyle w:val="spellingerror"/>
@@ -5283,6 +4429,7 @@
       </w:r>
     </w:p>
     <w:p>
+      <w:proofErr w:type="gramStart"/>
       <w:r>
         <w:rPr>
           <w:color w:val="2F5496" w:themeColor="accent1" w:themeShade="BF"/>
@@ -5290,11 +4437,11 @@
         <w:t>sospecho(</w:t>
       </w:r>
       <w:proofErr w:type="spellStart"/>
+      <w:proofErr w:type="gramEnd"/>
       <w:r>
         <w:t>TipoIncidente</w:t>
       </w:r>
       <w:proofErr w:type="spellEnd"/>
-      <w:proofErr w:type="gramStart"/>
       <w:r>
         <w:rPr>
           <w:color w:val="2F5496" w:themeColor="accent1" w:themeShade="BF"/>
@@ -5311,7 +4458,6 @@
         </w:rPr>
         <w:t xml:space="preserve"> :</w:t>
       </w:r>
-      <w:proofErr w:type="gramEnd"/>
       <w:r>
         <w:rPr>
           <w:rStyle w:val="spellingerror"/>
@@ -5357,6 +4503,7 @@
     </w:p>
     <w:p>
       <w:proofErr w:type="spellStart"/>
+      <w:proofErr w:type="gramStart"/>
       <w:r>
         <w:rPr>
           <w:color w:val="2F5496" w:themeColor="accent1" w:themeShade="BF"/>
@@ -5371,11 +4518,11 @@
         <w:t>(</w:t>
       </w:r>
       <w:proofErr w:type="spellStart"/>
+      <w:proofErr w:type="gramEnd"/>
       <w:r>
         <w:t>TipoIncidente</w:t>
       </w:r>
       <w:proofErr w:type="spellEnd"/>
-      <w:proofErr w:type="gramStart"/>
       <w:r>
         <w:rPr>
           <w:color w:val="2F5496" w:themeColor="accent1" w:themeShade="BF"/>
@@ -5402,7 +4549,6 @@
         </w:rPr>
         <w:t>:</w:t>
       </w:r>
-      <w:proofErr w:type="gramEnd"/>
       <w:r>
         <w:rPr>
           <w:rStyle w:val="spellingerror"/>
@@ -5580,7 +4726,7 @@
 </file>
 
 <file path=word/endnotes.xml><?xml version="1.0" encoding="utf-8"?>
-<w:endnotes xmlns:wpc="http://schemas.microsoft.com/office/word/2010/wordprocessingCanvas" xmlns:cx="http://schemas.microsoft.com/office/drawing/2014/chartex" xmlns:cx1="http://schemas.microsoft.com/office/drawing/2015/9/8/chartex" xmlns:cx2="http://schemas.microsoft.com/office/drawing/2015/10/21/chartex" xmlns:cx3="http://schemas.microsoft.com/office/drawing/2016/5/9/chartex" xmlns:cx4="http://schemas.microsoft.com/office/drawing/2016/5/10/chartex" xmlns:cx5="http://schemas.microsoft.com/office/drawing/2016/5/11/chartex" xmlns:cx6="http://schemas.microsoft.com/office/drawing/2016/5/12/chartex" xmlns:cx7="http://schemas.microsoft.com/office/drawing/2016/5/13/chartex" xmlns:cx8="http://schemas.microsoft.com/office/drawing/2016/5/14/chartex" xmlns:mc="http://schemas.openxmlformats.org/markup-compatibility/2006" xmlns:aink="http://schemas.microsoft.com/office/drawing/2016/ink" xmlns:am3d="http://schemas.microsoft.com/office/drawing/2017/model3d" xmlns:o="urn:schemas-microsoft-com:office:office" xmlns:r="http://schemas.openxmlformats.org/officeDocument/2006/relationships" xmlns:m="http://schemas.openxmlformats.org/officeDocument/2006/math" xmlns:v="urn:schemas-microsoft-com:vml" xmlns:wp14="http://schemas.microsoft.com/office/word/2010/wordprocessingDrawing" xmlns:wp="http://schemas.openxmlformats.org/drawingml/2006/wordprocessingDrawing" xmlns:w10="urn:schemas-microsoft-com:office:word" xmlns:w="http://schemas.openxmlformats.org/wordprocessingml/2006/main" xmlns:w14="http://schemas.microsoft.com/office/word/2010/wordml" xmlns:w15="http://schemas.microsoft.com/office/word/2012/wordml" xmlns:w16cid="http://schemas.microsoft.com/office/word/2016/wordml/cid" xmlns:w16se="http://schemas.microsoft.com/office/word/2015/wordml/symex" xmlns:wpg="http://schemas.microsoft.com/office/word/2010/wordprocessingGroup" xmlns:wpi="http://schemas.microsoft.com/office/word/2010/wordprocessingInk" xmlns:wne="http://schemas.microsoft.com/office/word/2006/wordml" xmlns:wps="http://schemas.microsoft.com/office/word/2010/wordprocessingShape" mc:Ignorable="w14 w15 w16se w16cid wp14">
+<w:endnotes xmlns:wpc="http://schemas.microsoft.com/office/word/2010/wordprocessingCanvas" xmlns:mc="http://schemas.openxmlformats.org/markup-compatibility/2006" xmlns:o="urn:schemas-microsoft-com:office:office" xmlns:r="http://schemas.openxmlformats.org/officeDocument/2006/relationships" xmlns:m="http://schemas.openxmlformats.org/officeDocument/2006/math" xmlns:v="urn:schemas-microsoft-com:vml" xmlns:wp14="http://schemas.microsoft.com/office/word/2010/wordprocessingDrawing" xmlns:wp="http://schemas.openxmlformats.org/drawingml/2006/wordprocessingDrawing" xmlns:w10="urn:schemas-microsoft-com:office:word" xmlns:w="http://schemas.openxmlformats.org/wordprocessingml/2006/main" xmlns:w14="http://schemas.microsoft.com/office/word/2010/wordml" xmlns:w15="http://schemas.microsoft.com/office/word/2012/wordml" xmlns:wpg="http://schemas.microsoft.com/office/word/2010/wordprocessingGroup" xmlns:wpi="http://schemas.microsoft.com/office/word/2010/wordprocessingInk" xmlns:wne="http://schemas.microsoft.com/office/word/2006/wordml" xmlns:wps="http://schemas.microsoft.com/office/word/2010/wordprocessingShape" mc:Ignorable="w14 w15 wp14">
   <w:endnote w:type="separator" w:id="-1">
     <w:p>
       <w:pPr>
@@ -5605,7 +4751,7 @@
 </file>
 
 <file path=word/footnotes.xml><?xml version="1.0" encoding="utf-8"?>
-<w:footnotes xmlns:wpc="http://schemas.microsoft.com/office/word/2010/wordprocessingCanvas" xmlns:cx="http://schemas.microsoft.com/office/drawing/2014/chartex" xmlns:cx1="http://schemas.microsoft.com/office/drawing/2015/9/8/chartex" xmlns:cx2="http://schemas.microsoft.com/office/drawing/2015/10/21/chartex" xmlns:cx3="http://schemas.microsoft.com/office/drawing/2016/5/9/chartex" xmlns:cx4="http://schemas.microsoft.com/office/drawing/2016/5/10/chartex" xmlns:cx5="http://schemas.microsoft.com/office/drawing/2016/5/11/chartex" xmlns:cx6="http://schemas.microsoft.com/office/drawing/2016/5/12/chartex" xmlns:cx7="http://schemas.microsoft.com/office/drawing/2016/5/13/chartex" xmlns:cx8="http://schemas.microsoft.com/office/drawing/2016/5/14/chartex" xmlns:mc="http://schemas.openxmlformats.org/markup-compatibility/2006" xmlns:aink="http://schemas.microsoft.com/office/drawing/2016/ink" xmlns:am3d="http://schemas.microsoft.com/office/drawing/2017/model3d" xmlns:o="urn:schemas-microsoft-com:office:office" xmlns:r="http://schemas.openxmlformats.org/officeDocument/2006/relationships" xmlns:m="http://schemas.openxmlformats.org/officeDocument/2006/math" xmlns:v="urn:schemas-microsoft-com:vml" xmlns:wp14="http://schemas.microsoft.com/office/word/2010/wordprocessingDrawing" xmlns:wp="http://schemas.openxmlformats.org/drawingml/2006/wordprocessingDrawing" xmlns:w10="urn:schemas-microsoft-com:office:word" xmlns:w="http://schemas.openxmlformats.org/wordprocessingml/2006/main" xmlns:w14="http://schemas.microsoft.com/office/word/2010/wordml" xmlns:w15="http://schemas.microsoft.com/office/word/2012/wordml" xmlns:w16cid="http://schemas.microsoft.com/office/word/2016/wordml/cid" xmlns:w16se="http://schemas.microsoft.com/office/word/2015/wordml/symex" xmlns:wpg="http://schemas.microsoft.com/office/word/2010/wordprocessingGroup" xmlns:wpi="http://schemas.microsoft.com/office/word/2010/wordprocessingInk" xmlns:wne="http://schemas.microsoft.com/office/word/2006/wordml" xmlns:wps="http://schemas.microsoft.com/office/word/2010/wordprocessingShape" mc:Ignorable="w14 w15 w16se w16cid wp14">
+<w:footnotes xmlns:wpc="http://schemas.microsoft.com/office/word/2010/wordprocessingCanvas" xmlns:mc="http://schemas.openxmlformats.org/markup-compatibility/2006" xmlns:o="urn:schemas-microsoft-com:office:office" xmlns:r="http://schemas.openxmlformats.org/officeDocument/2006/relationships" xmlns:m="http://schemas.openxmlformats.org/officeDocument/2006/math" xmlns:v="urn:schemas-microsoft-com:vml" xmlns:wp14="http://schemas.microsoft.com/office/word/2010/wordprocessingDrawing" xmlns:wp="http://schemas.openxmlformats.org/drawingml/2006/wordprocessingDrawing" xmlns:w10="urn:schemas-microsoft-com:office:word" xmlns:w="http://schemas.openxmlformats.org/wordprocessingml/2006/main" xmlns:w14="http://schemas.microsoft.com/office/word/2010/wordml" xmlns:w15="http://schemas.microsoft.com/office/word/2012/wordml" xmlns:wpg="http://schemas.microsoft.com/office/word/2010/wordprocessingGroup" xmlns:wpi="http://schemas.microsoft.com/office/word/2010/wordprocessingInk" xmlns:wne="http://schemas.microsoft.com/office/word/2006/wordml" xmlns:wps="http://schemas.microsoft.com/office/word/2010/wordprocessingShape" mc:Ignorable="w14 w15 wp14">
   <w:footnote w:type="separator" w:id="-1">
     <w:p>
       <w:pPr>
@@ -5630,7 +4776,7 @@
 </file>
 
 <file path=word/header1.xml><?xml version="1.0" encoding="utf-8"?>
-<w:hdr xmlns:wpc="http://schemas.microsoft.com/office/word/2010/wordprocessingCanvas" xmlns:cx="http://schemas.microsoft.com/office/drawing/2014/chartex" xmlns:cx1="http://schemas.microsoft.com/office/drawing/2015/9/8/chartex" xmlns:cx2="http://schemas.microsoft.com/office/drawing/2015/10/21/chartex" xmlns:cx3="http://schemas.microsoft.com/office/drawing/2016/5/9/chartex" xmlns:cx4="http://schemas.microsoft.com/office/drawing/2016/5/10/chartex" xmlns:cx5="http://schemas.microsoft.com/office/drawing/2016/5/11/chartex" xmlns:cx6="http://schemas.microsoft.com/office/drawing/2016/5/12/chartex" xmlns:cx7="http://schemas.microsoft.com/office/drawing/2016/5/13/chartex" xmlns:cx8="http://schemas.microsoft.com/office/drawing/2016/5/14/chartex" xmlns:mc="http://schemas.openxmlformats.org/markup-compatibility/2006" xmlns:aink="http://schemas.microsoft.com/office/drawing/2016/ink" xmlns:am3d="http://schemas.microsoft.com/office/drawing/2017/model3d" xmlns:o="urn:schemas-microsoft-com:office:office" xmlns:r="http://schemas.openxmlformats.org/officeDocument/2006/relationships" xmlns:m="http://schemas.openxmlformats.org/officeDocument/2006/math" xmlns:v="urn:schemas-microsoft-com:vml" xmlns:wp14="http://schemas.microsoft.com/office/word/2010/wordprocessingDrawing" xmlns:wp="http://schemas.openxmlformats.org/drawingml/2006/wordprocessingDrawing" xmlns:w10="urn:schemas-microsoft-com:office:word" xmlns:w="http://schemas.openxmlformats.org/wordprocessingml/2006/main" xmlns:w14="http://schemas.microsoft.com/office/word/2010/wordml" xmlns:w15="http://schemas.microsoft.com/office/word/2012/wordml" xmlns:w16cid="http://schemas.microsoft.com/office/word/2016/wordml/cid" xmlns:w16se="http://schemas.microsoft.com/office/word/2015/wordml/symex" xmlns:wpg="http://schemas.microsoft.com/office/word/2010/wordprocessingGroup" xmlns:wpi="http://schemas.microsoft.com/office/word/2010/wordprocessingInk" xmlns:wne="http://schemas.microsoft.com/office/word/2006/wordml" xmlns:wps="http://schemas.microsoft.com/office/word/2010/wordprocessingShape" mc:Ignorable="w14 w15 w16se w16cid wp14">
+<w:hdr xmlns:wpc="http://schemas.microsoft.com/office/word/2010/wordprocessingCanvas" xmlns:mc="http://schemas.openxmlformats.org/markup-compatibility/2006" xmlns:o="urn:schemas-microsoft-com:office:office" xmlns:r="http://schemas.openxmlformats.org/officeDocument/2006/relationships" xmlns:m="http://schemas.openxmlformats.org/officeDocument/2006/math" xmlns:v="urn:schemas-microsoft-com:vml" xmlns:wp14="http://schemas.microsoft.com/office/word/2010/wordprocessingDrawing" xmlns:wp="http://schemas.openxmlformats.org/drawingml/2006/wordprocessingDrawing" xmlns:w10="urn:schemas-microsoft-com:office:word" xmlns:w="http://schemas.openxmlformats.org/wordprocessingml/2006/main" xmlns:w14="http://schemas.microsoft.com/office/word/2010/wordml" xmlns:w15="http://schemas.microsoft.com/office/word/2012/wordml" xmlns:wpg="http://schemas.microsoft.com/office/word/2010/wordprocessingGroup" xmlns:wpi="http://schemas.microsoft.com/office/word/2010/wordprocessingInk" xmlns:wne="http://schemas.microsoft.com/office/word/2006/wordml" xmlns:wps="http://schemas.microsoft.com/office/word/2010/wordprocessingShape" mc:Ignorable="w14 w15 wp14">
   <w:p>
     <w:pPr>
       <w:pStyle w:val="Encabezado"/>
@@ -5647,7 +4793,7 @@
 </file>
 
 <file path=word/numbering.xml><?xml version="1.0" encoding="utf-8"?>
-<w:numbering xmlns:wpc="http://schemas.microsoft.com/office/word/2010/wordprocessingCanvas" xmlns:cx="http://schemas.microsoft.com/office/drawing/2014/chartex" xmlns:cx1="http://schemas.microsoft.com/office/drawing/2015/9/8/chartex" xmlns:cx2="http://schemas.microsoft.com/office/drawing/2015/10/21/chartex" xmlns:cx3="http://schemas.microsoft.com/office/drawing/2016/5/9/chartex" xmlns:cx4="http://schemas.microsoft.com/office/drawing/2016/5/10/chartex" xmlns:cx5="http://schemas.microsoft.com/office/drawing/2016/5/11/chartex" xmlns:cx6="http://schemas.microsoft.com/office/drawing/2016/5/12/chartex" xmlns:cx7="http://schemas.microsoft.com/office/drawing/2016/5/13/chartex" xmlns:cx8="http://schemas.microsoft.com/office/drawing/2016/5/14/chartex" xmlns:mc="http://schemas.openxmlformats.org/markup-compatibility/2006" xmlns:aink="http://schemas.microsoft.com/office/drawing/2016/ink" xmlns:am3d="http://schemas.microsoft.com/office/drawing/2017/model3d" xmlns:o="urn:schemas-microsoft-com:office:office" xmlns:r="http://schemas.openxmlformats.org/officeDocument/2006/relationships" xmlns:m="http://schemas.openxmlformats.org/officeDocument/2006/math" xmlns:v="urn:schemas-microsoft-com:vml" xmlns:wp14="http://schemas.microsoft.com/office/word/2010/wordprocessingDrawing" xmlns:wp="http://schemas.openxmlformats.org/drawingml/2006/wordprocessingDrawing" xmlns:w10="urn:schemas-microsoft-com:office:word" xmlns:w="http://schemas.openxmlformats.org/wordprocessingml/2006/main" xmlns:w14="http://schemas.microsoft.com/office/word/2010/wordml" xmlns:w15="http://schemas.microsoft.com/office/word/2012/wordml" xmlns:w16cid="http://schemas.microsoft.com/office/word/2016/wordml/cid" xmlns:w16se="http://schemas.microsoft.com/office/word/2015/wordml/symex" xmlns:wpg="http://schemas.microsoft.com/office/word/2010/wordprocessingGroup" xmlns:wpi="http://schemas.microsoft.com/office/word/2010/wordprocessingInk" xmlns:wne="http://schemas.microsoft.com/office/word/2006/wordml" xmlns:wps="http://schemas.microsoft.com/office/word/2010/wordprocessingShape" mc:Ignorable="w14 w15 w16se w16cid wp14">
+<w:numbering xmlns:wpc="http://schemas.microsoft.com/office/word/2010/wordprocessingCanvas" xmlns:mc="http://schemas.openxmlformats.org/markup-compatibility/2006" xmlns:o="urn:schemas-microsoft-com:office:office" xmlns:r="http://schemas.openxmlformats.org/officeDocument/2006/relationships" xmlns:m="http://schemas.openxmlformats.org/officeDocument/2006/math" xmlns:v="urn:schemas-microsoft-com:vml" xmlns:wp14="http://schemas.microsoft.com/office/word/2010/wordprocessingDrawing" xmlns:wp="http://schemas.openxmlformats.org/drawingml/2006/wordprocessingDrawing" xmlns:w10="urn:schemas-microsoft-com:office:word" xmlns:w="http://schemas.openxmlformats.org/wordprocessingml/2006/main" xmlns:w14="http://schemas.microsoft.com/office/word/2010/wordml" xmlns:w15="http://schemas.microsoft.com/office/word/2012/wordml" xmlns:wpg="http://schemas.microsoft.com/office/word/2010/wordprocessingGroup" xmlns:wpi="http://schemas.microsoft.com/office/word/2010/wordprocessingInk" xmlns:wne="http://schemas.microsoft.com/office/word/2006/wordml" xmlns:wps="http://schemas.microsoft.com/office/word/2010/wordprocessingShape" mc:Ignorable="w14 w15 wp14">
   <w:abstractNum w:abstractNumId="0" w15:restartNumberingAfterBreak="0">
     <w:nsid w:val="01CF0045"/>
     <w:multiLevelType w:val="hybridMultilevel"/>
@@ -6335,7 +5481,7 @@
 </file>
 
 <file path=word/styles.xml><?xml version="1.0" encoding="utf-8"?>
-<w:styles xmlns:mc="http://schemas.openxmlformats.org/markup-compatibility/2006" xmlns:r="http://schemas.openxmlformats.org/officeDocument/2006/relationships" xmlns:w="http://schemas.openxmlformats.org/wordprocessingml/2006/main" xmlns:w14="http://schemas.microsoft.com/office/word/2010/wordml" xmlns:w15="http://schemas.microsoft.com/office/word/2012/wordml" xmlns:w16cid="http://schemas.microsoft.com/office/word/2016/wordml/cid" xmlns:w16se="http://schemas.microsoft.com/office/word/2015/wordml/symex" mc:Ignorable="w14 w15 w16se w16cid">
+<w:styles xmlns:mc="http://schemas.openxmlformats.org/markup-compatibility/2006" xmlns:r="http://schemas.openxmlformats.org/officeDocument/2006/relationships" xmlns:w="http://schemas.openxmlformats.org/wordprocessingml/2006/main" xmlns:w14="http://schemas.microsoft.com/office/word/2010/wordml" xmlns:w15="http://schemas.microsoft.com/office/word/2012/wordml" mc:Ignorable="w14 w15">
   <w:docDefaults>
     <w:rPrDefault>
       <w:rPr>
@@ -6351,7 +5497,7 @@
       </w:pPr>
     </w:pPrDefault>
   </w:docDefaults>
-  <w:latentStyles w:defLockedState="0" w:defUIPriority="99" w:defSemiHidden="0" w:defUnhideWhenUsed="0" w:defQFormat="0" w:count="375">
+  <w:latentStyles w:defLockedState="0" w:defUIPriority="99" w:defSemiHidden="0" w:defUnhideWhenUsed="0" w:defQFormat="0" w:count="371">
     <w:lsdException w:name="Normal" w:uiPriority="0" w:qFormat="1"/>
     <w:lsdException w:name="heading 1" w:uiPriority="9" w:qFormat="1"/>
     <w:lsdException w:name="heading 2" w:semiHidden="1" w:uiPriority="9" w:unhideWhenUsed="1" w:qFormat="1"/>
@@ -6457,6 +5603,7 @@
     <w:lsdException w:name="HTML Sample" w:semiHidden="1" w:unhideWhenUsed="1"/>
     <w:lsdException w:name="HTML Typewriter" w:semiHidden="1" w:unhideWhenUsed="1"/>
     <w:lsdException w:name="HTML Variable" w:semiHidden="1" w:unhideWhenUsed="1"/>
+    <w:lsdException w:name="Normal Table" w:semiHidden="1" w:unhideWhenUsed="1"/>
     <w:lsdException w:name="annotation subject" w:semiHidden="1" w:unhideWhenUsed="1"/>
     <w:lsdException w:name="No List" w:semiHidden="1" w:unhideWhenUsed="1"/>
     <w:lsdException w:name="Outline List 1" w:semiHidden="1" w:unhideWhenUsed="1"/>
@@ -6500,8 +5647,10 @@
     <w:lsdException w:name="Table Elegant" w:semiHidden="1" w:unhideWhenUsed="1"/>
     <w:lsdException w:name="Table Professional" w:semiHidden="1" w:unhideWhenUsed="1"/>
     <w:lsdException w:name="Table Subtle 1" w:semiHidden="1" w:unhideWhenUsed="1"/>
+    <w:lsdException w:name="Table Subtle 2" w:semiHidden="1" w:unhideWhenUsed="1"/>
     <w:lsdException w:name="Table Web 1" w:semiHidden="1" w:unhideWhenUsed="1"/>
     <w:lsdException w:name="Table Web 2" w:semiHidden="1" w:unhideWhenUsed="1"/>
+    <w:lsdException w:name="Table Web 3" w:semiHidden="1" w:unhideWhenUsed="1"/>
     <w:lsdException w:name="Balloon Text" w:semiHidden="1" w:unhideWhenUsed="1"/>
     <w:lsdException w:name="Table Grid" w:uiPriority="39"/>
     <w:lsdException w:name="Table Theme" w:semiHidden="1" w:unhideWhenUsed="1"/>
@@ -6720,10 +5869,6 @@
     <w:lsdException w:name="List Table 5 Dark Accent 6" w:uiPriority="50"/>
     <w:lsdException w:name="List Table 6 Colorful Accent 6" w:uiPriority="51"/>
     <w:lsdException w:name="List Table 7 Colorful Accent 6" w:uiPriority="52"/>
-    <w:lsdException w:name="Mention" w:semiHidden="1" w:unhideWhenUsed="1"/>
-    <w:lsdException w:name="Smart Hyperlink" w:semiHidden="1" w:unhideWhenUsed="1"/>
-    <w:lsdException w:name="Hashtag" w:semiHidden="1" w:unhideWhenUsed="1"/>
-    <w:lsdException w:name="Unresolved Mention" w:semiHidden="1" w:unhideWhenUsed="1"/>
   </w:latentStyles>
   <w:style w:type="paragraph" w:default="1" w:styleId="Normal">
     <w:name w:val="Normal"/>
@@ -7378,7 +6523,7 @@
 </file>
 
 <file path=customXml/itemProps1.xml><?xml version="1.0" encoding="utf-8"?>
-<ds:datastoreItem xmlns:ds="http://schemas.openxmlformats.org/officeDocument/2006/customXml" ds:itemID="{08608487-9CEC-47FC-977C-D38E38D8C2A7}">
+<ds:datastoreItem xmlns:ds="http://schemas.openxmlformats.org/officeDocument/2006/customXml" ds:itemID="{0F6F771A-5F99-4110-B1D0-79170565117C}">
   <ds:schemaRefs>
     <ds:schemaRef ds:uri="http://schemas.openxmlformats.org/officeDocument/2006/bibliography"/>
   </ds:schemaRefs>

</xml_diff>